<commit_message>
Added to use cases.
Added some things, but I'm not sure if they would count as use cases.
</commit_message>
<xml_diff>
--- a/Use cases.docx
+++ b/Use cases.docx
@@ -1,6 +1,6 @@
 
 <file path=word/document.xml><?xml version="1.0" encoding="utf-8"?>
-<w:document xmlns:ve="http://schemas.openxmlformats.org/markup-compatibility/2006" xmlns:o="urn:schemas-microsoft-com:office:office" xmlns:r="http://schemas.openxmlformats.org/officeDocument/2006/relationships" xmlns:m="http://schemas.openxmlformats.org/officeDocument/2006/math" xmlns:v="urn:schemas-microsoft-com:vml" xmlns:wp="http://schemas.openxmlformats.org/drawingml/2006/wordprocessingDrawing" xmlns:w10="urn:schemas-microsoft-com:office:word" xmlns:w="http://schemas.openxmlformats.org/wordprocessingml/2006/main" xmlns:wne="http://schemas.microsoft.com/office/word/2006/wordml">
+<w:document xmlns:wpc="http://schemas.microsoft.com/office/word/2010/wordprocessingCanvas" xmlns:mc="http://schemas.openxmlformats.org/markup-compatibility/2006" xmlns:o="urn:schemas-microsoft-com:office:office" xmlns:r="http://schemas.openxmlformats.org/officeDocument/2006/relationships" xmlns:m="http://schemas.openxmlformats.org/officeDocument/2006/math" xmlns:v="urn:schemas-microsoft-com:vml" xmlns:wp14="http://schemas.microsoft.com/office/word/2010/wordprocessingDrawing" xmlns:wp="http://schemas.openxmlformats.org/drawingml/2006/wordprocessingDrawing" xmlns:w10="urn:schemas-microsoft-com:office:word" xmlns:w="http://schemas.openxmlformats.org/wordprocessingml/2006/main" xmlns:w14="http://schemas.microsoft.com/office/word/2010/wordml" xmlns:w15="http://schemas.microsoft.com/office/word/2012/wordml" xmlns:wpg="http://schemas.microsoft.com/office/word/2010/wordprocessingGroup" xmlns:wpi="http://schemas.microsoft.com/office/word/2010/wordprocessingInk" xmlns:wne="http://schemas.microsoft.com/office/word/2006/wordml" xmlns:wps="http://schemas.microsoft.com/office/word/2010/wordprocessingShape" mc:Ignorable="w14 w15 wp14">
   <w:body>
     <w:p>
       <w:pPr>
@@ -282,6 +282,24 @@
       <w:pPr>
         <w:pStyle w:val="ListParagraph"/>
         <w:numPr>
+          <w:ilvl w:val="2"/>
+          <w:numId w:val="1"/>
+        </w:numPr>
+        <w:rPr>
+          <w:sz w:val="24"/>
+        </w:rPr>
+      </w:pPr>
+      <w:r>
+        <w:rPr>
+          <w:sz w:val="24"/>
+        </w:rPr>
+        <w:t>forget password()</w:t>
+      </w:r>
+    </w:p>
+    <w:p>
+      <w:pPr>
+        <w:pStyle w:val="ListParagraph"/>
+        <w:numPr>
           <w:ilvl w:val="1"/>
           <w:numId w:val="1"/>
         </w:numPr>
@@ -327,6 +345,24 @@
           <w:sz w:val="24"/>
         </w:rPr>
       </w:pPr>
+      <w:r>
+        <w:rPr>
+          <w:sz w:val="24"/>
+        </w:rPr>
+        <w:t>email</w:t>
+      </w:r>
+    </w:p>
+    <w:p>
+      <w:pPr>
+        <w:pStyle w:val="ListParagraph"/>
+        <w:numPr>
+          <w:ilvl w:val="2"/>
+          <w:numId w:val="1"/>
+        </w:numPr>
+        <w:rPr>
+          <w:sz w:val="24"/>
+        </w:rPr>
+      </w:pPr>
       <w:proofErr w:type="spellStart"/>
       <w:r>
         <w:rPr>
@@ -426,6 +462,32 @@
       <w:pPr>
         <w:pStyle w:val="ListParagraph"/>
         <w:numPr>
+          <w:ilvl w:val="2"/>
+          <w:numId w:val="1"/>
+        </w:numPr>
+        <w:rPr>
+          <w:sz w:val="24"/>
+        </w:rPr>
+      </w:pPr>
+      <w:proofErr w:type="spellStart"/>
+      <w:r>
+        <w:rPr>
+          <w:sz w:val="24"/>
+        </w:rPr>
+        <w:t>updateContactInfo</w:t>
+      </w:r>
+      <w:proofErr w:type="spellEnd"/>
+      <w:r>
+        <w:rPr>
+          <w:sz w:val="24"/>
+        </w:rPr>
+        <w:t>()</w:t>
+      </w:r>
+    </w:p>
+    <w:p>
+      <w:pPr>
+        <w:pStyle w:val="ListParagraph"/>
+        <w:numPr>
           <w:ilvl w:val="1"/>
           <w:numId w:val="1"/>
         </w:numPr>
@@ -596,6 +658,8 @@
         </w:rPr>
         <w:t>reportOnWhatSpent</w:t>
       </w:r>
+      <w:bookmarkStart w:id="0" w:name="_GoBack"/>
+      <w:bookmarkEnd w:id="0"/>
       <w:proofErr w:type="spellEnd"/>
     </w:p>
     <w:p>
@@ -727,7 +791,7 @@
 </file>
 
 <file path=word/numbering.xml><?xml version="1.0" encoding="utf-8"?>
-<w:numbering xmlns:ve="http://schemas.openxmlformats.org/markup-compatibility/2006" xmlns:o="urn:schemas-microsoft-com:office:office" xmlns:r="http://schemas.openxmlformats.org/officeDocument/2006/relationships" xmlns:m="http://schemas.openxmlformats.org/officeDocument/2006/math" xmlns:v="urn:schemas-microsoft-com:vml" xmlns:wp="http://schemas.openxmlformats.org/drawingml/2006/wordprocessingDrawing" xmlns:w10="urn:schemas-microsoft-com:office:word" xmlns:w="http://schemas.openxmlformats.org/wordprocessingml/2006/main" xmlns:wne="http://schemas.microsoft.com/office/word/2006/wordml">
+<w:numbering xmlns:wpc="http://schemas.microsoft.com/office/word/2010/wordprocessingCanvas" xmlns:mc="http://schemas.openxmlformats.org/markup-compatibility/2006" xmlns:o="urn:schemas-microsoft-com:office:office" xmlns:r="http://schemas.openxmlformats.org/officeDocument/2006/relationships" xmlns:m="http://schemas.openxmlformats.org/officeDocument/2006/math" xmlns:v="urn:schemas-microsoft-com:vml" xmlns:wp14="http://schemas.microsoft.com/office/word/2010/wordprocessingDrawing" xmlns:wp="http://schemas.openxmlformats.org/drawingml/2006/wordprocessingDrawing" xmlns:w10="urn:schemas-microsoft-com:office:word" xmlns:w="http://schemas.openxmlformats.org/wordprocessingml/2006/main" xmlns:w14="http://schemas.microsoft.com/office/word/2010/wordml" xmlns:w15="http://schemas.microsoft.com/office/word/2012/wordml" xmlns:wpg="http://schemas.microsoft.com/office/word/2010/wordprocessingGroup" xmlns:wpi="http://schemas.microsoft.com/office/word/2010/wordprocessingInk" xmlns:wne="http://schemas.microsoft.com/office/word/2006/wordml" xmlns:wps="http://schemas.microsoft.com/office/word/2010/wordprocessingShape" mc:Ignorable="w14 w15 wp14">
   <w:abstractNum w:abstractNumId="0">
     <w:nsid w:val="29BB1963"/>
     <w:multiLevelType w:val="hybridMultilevel"/>
@@ -848,7 +912,7 @@
 </file>
 
 <file path=word/styles.xml><?xml version="1.0" encoding="utf-8"?>
-<w:styles xmlns:r="http://schemas.openxmlformats.org/officeDocument/2006/relationships" xmlns:w="http://schemas.openxmlformats.org/wordprocessingml/2006/main">
+<w:styles xmlns:mc="http://schemas.openxmlformats.org/markup-compatibility/2006" xmlns:r="http://schemas.openxmlformats.org/officeDocument/2006/relationships" xmlns:w="http://schemas.openxmlformats.org/wordprocessingml/2006/main" xmlns:w14="http://schemas.microsoft.com/office/word/2010/wordml" xmlns:w15="http://schemas.microsoft.com/office/word/2012/wordml" mc:Ignorable="w14 w15">
   <w:docDefaults>
     <w:rPrDefault>
       <w:rPr>
@@ -860,144 +924,378 @@
     </w:rPrDefault>
     <w:pPrDefault/>
   </w:docDefaults>
-  <w:latentStyles w:defLockedState="0" w:defUIPriority="99" w:defSemiHidden="1" w:defUnhideWhenUsed="1" w:defQFormat="0" w:count="267">
-    <w:lsdException w:name="Normal" w:semiHidden="0" w:uiPriority="0" w:unhideWhenUsed="0" w:qFormat="1"/>
-    <w:lsdException w:name="heading 1" w:semiHidden="0" w:uiPriority="9" w:unhideWhenUsed="0" w:qFormat="1"/>
-    <w:lsdException w:name="heading 2" w:uiPriority="9" w:qFormat="1"/>
-    <w:lsdException w:name="heading 3" w:uiPriority="9" w:qFormat="1"/>
-    <w:lsdException w:name="heading 4" w:uiPriority="9" w:qFormat="1"/>
-    <w:lsdException w:name="heading 5" w:uiPriority="9" w:qFormat="1"/>
-    <w:lsdException w:name="heading 6" w:uiPriority="9" w:qFormat="1"/>
-    <w:lsdException w:name="heading 7" w:uiPriority="9" w:qFormat="1"/>
-    <w:lsdException w:name="heading 8" w:uiPriority="9" w:qFormat="1"/>
-    <w:lsdException w:name="heading 9" w:uiPriority="9" w:qFormat="1"/>
-    <w:lsdException w:name="toc 1" w:uiPriority="39"/>
-    <w:lsdException w:name="toc 2" w:uiPriority="39"/>
-    <w:lsdException w:name="toc 3" w:uiPriority="39"/>
-    <w:lsdException w:name="toc 4" w:uiPriority="39"/>
-    <w:lsdException w:name="toc 5" w:uiPriority="39"/>
-    <w:lsdException w:name="toc 6" w:uiPriority="39"/>
-    <w:lsdException w:name="toc 7" w:uiPriority="39"/>
-    <w:lsdException w:name="toc 8" w:uiPriority="39"/>
-    <w:lsdException w:name="toc 9" w:uiPriority="39"/>
-    <w:lsdException w:name="caption" w:uiPriority="35" w:qFormat="1"/>
-    <w:lsdException w:name="Title" w:semiHidden="0" w:uiPriority="10" w:unhideWhenUsed="0" w:qFormat="1"/>
-    <w:lsdException w:name="Default Paragraph Font" w:uiPriority="1"/>
-    <w:lsdException w:name="Subtitle" w:semiHidden="0" w:uiPriority="11" w:unhideWhenUsed="0" w:qFormat="1"/>
-    <w:lsdException w:name="Strong" w:semiHidden="0" w:uiPriority="22" w:unhideWhenUsed="0" w:qFormat="1"/>
-    <w:lsdException w:name="Emphasis" w:semiHidden="0" w:uiPriority="20" w:unhideWhenUsed="0" w:qFormat="1"/>
-    <w:lsdException w:name="Table Grid" w:semiHidden="0" w:uiPriority="59" w:unhideWhenUsed="0"/>
-    <w:lsdException w:name="Placeholder Text" w:unhideWhenUsed="0"/>
-    <w:lsdException w:name="No Spacing" w:semiHidden="0" w:uiPriority="1" w:unhideWhenUsed="0" w:qFormat="1"/>
-    <w:lsdException w:name="Light Shading" w:semiHidden="0" w:uiPriority="60" w:unhideWhenUsed="0"/>
-    <w:lsdException w:name="Light List" w:semiHidden="0" w:uiPriority="61" w:unhideWhenUsed="0"/>
-    <w:lsdException w:name="Light Grid" w:semiHidden="0" w:uiPriority="62" w:unhideWhenUsed="0"/>
-    <w:lsdException w:name="Medium Shading 1" w:semiHidden="0" w:uiPriority="63" w:unhideWhenUsed="0"/>
-    <w:lsdException w:name="Medium Shading 2" w:semiHidden="0" w:uiPriority="64" w:unhideWhenUsed="0"/>
-    <w:lsdException w:name="Medium List 1" w:semiHidden="0" w:uiPriority="65" w:unhideWhenUsed="0"/>
-    <w:lsdException w:name="Medium List 2" w:semiHidden="0" w:uiPriority="66" w:unhideWhenUsed="0"/>
-    <w:lsdException w:name="Medium Grid 1" w:semiHidden="0" w:uiPriority="67" w:unhideWhenUsed="0"/>
-    <w:lsdException w:name="Medium Grid 2" w:semiHidden="0" w:uiPriority="68" w:unhideWhenUsed="0"/>
-    <w:lsdException w:name="Medium Grid 3" w:semiHidden="0" w:uiPriority="69" w:unhideWhenUsed="0"/>
-    <w:lsdException w:name="Dark List" w:semiHidden="0" w:uiPriority="70" w:unhideWhenUsed="0"/>
-    <w:lsdException w:name="Colorful Shading" w:semiHidden="0" w:uiPriority="71" w:unhideWhenUsed="0"/>
-    <w:lsdException w:name="Colorful List" w:semiHidden="0" w:uiPriority="72" w:unhideWhenUsed="0"/>
-    <w:lsdException w:name="Colorful Grid" w:semiHidden="0" w:uiPriority="73" w:unhideWhenUsed="0"/>
-    <w:lsdException w:name="Light Shading Accent 1" w:semiHidden="0" w:uiPriority="60" w:unhideWhenUsed="0"/>
-    <w:lsdException w:name="Light List Accent 1" w:semiHidden="0" w:uiPriority="61" w:unhideWhenUsed="0"/>
-    <w:lsdException w:name="Light Grid Accent 1" w:semiHidden="0" w:uiPriority="62" w:unhideWhenUsed="0"/>
-    <w:lsdException w:name="Medium Shading 1 Accent 1" w:semiHidden="0" w:uiPriority="63" w:unhideWhenUsed="0"/>
-    <w:lsdException w:name="Medium Shading 2 Accent 1" w:semiHidden="0" w:uiPriority="64" w:unhideWhenUsed="0"/>
-    <w:lsdException w:name="Medium List 1 Accent 1" w:semiHidden="0" w:uiPriority="65" w:unhideWhenUsed="0"/>
-    <w:lsdException w:name="Revision" w:unhideWhenUsed="0"/>
-    <w:lsdException w:name="List Paragraph" w:semiHidden="0" w:uiPriority="34" w:unhideWhenUsed="0" w:qFormat="1"/>
-    <w:lsdException w:name="Quote" w:semiHidden="0" w:uiPriority="29" w:unhideWhenUsed="0" w:qFormat="1"/>
-    <w:lsdException w:name="Intense Quote" w:semiHidden="0" w:uiPriority="30" w:unhideWhenUsed="0" w:qFormat="1"/>
-    <w:lsdException w:name="Medium List 2 Accent 1" w:semiHidden="0" w:uiPriority="66" w:unhideWhenUsed="0"/>
-    <w:lsdException w:name="Medium Grid 1 Accent 1" w:semiHidden="0" w:uiPriority="67" w:unhideWhenUsed="0"/>
-    <w:lsdException w:name="Medium Grid 2 Accent 1" w:semiHidden="0" w:uiPriority="68" w:unhideWhenUsed="0"/>
-    <w:lsdException w:name="Medium Grid 3 Accent 1" w:semiHidden="0" w:uiPriority="69" w:unhideWhenUsed="0"/>
-    <w:lsdException w:name="Dark List Accent 1" w:semiHidden="0" w:uiPriority="70" w:unhideWhenUsed="0"/>
-    <w:lsdException w:name="Colorful Shading Accent 1" w:semiHidden="0" w:uiPriority="71" w:unhideWhenUsed="0"/>
-    <w:lsdException w:name="Colorful List Accent 1" w:semiHidden="0" w:uiPriority="72" w:unhideWhenUsed="0"/>
-    <w:lsdException w:name="Colorful Grid Accent 1" w:semiHidden="0" w:uiPriority="73" w:unhideWhenUsed="0"/>
-    <w:lsdException w:name="Light Shading Accent 2" w:semiHidden="0" w:uiPriority="60" w:unhideWhenUsed="0"/>
-    <w:lsdException w:name="Light List Accent 2" w:semiHidden="0" w:uiPriority="61" w:unhideWhenUsed="0"/>
-    <w:lsdException w:name="Light Grid Accent 2" w:semiHidden="0" w:uiPriority="62" w:unhideWhenUsed="0"/>
-    <w:lsdException w:name="Medium Shading 1 Accent 2" w:semiHidden="0" w:uiPriority="63" w:unhideWhenUsed="0"/>
-    <w:lsdException w:name="Medium Shading 2 Accent 2" w:semiHidden="0" w:uiPriority="64" w:unhideWhenUsed="0"/>
-    <w:lsdException w:name="Medium List 1 Accent 2" w:semiHidden="0" w:uiPriority="65" w:unhideWhenUsed="0"/>
-    <w:lsdException w:name="Medium List 2 Accent 2" w:semiHidden="0" w:uiPriority="66" w:unhideWhenUsed="0"/>
-    <w:lsdException w:name="Medium Grid 1 Accent 2" w:semiHidden="0" w:uiPriority="67" w:unhideWhenUsed="0"/>
-    <w:lsdException w:name="Medium Grid 2 Accent 2" w:semiHidden="0" w:uiPriority="68" w:unhideWhenUsed="0"/>
-    <w:lsdException w:name="Medium Grid 3 Accent 2" w:semiHidden="0" w:uiPriority="69" w:unhideWhenUsed="0"/>
-    <w:lsdException w:name="Dark List Accent 2" w:semiHidden="0" w:uiPriority="70" w:unhideWhenUsed="0"/>
-    <w:lsdException w:name="Colorful Shading Accent 2" w:semiHidden="0" w:uiPriority="71" w:unhideWhenUsed="0"/>
-    <w:lsdException w:name="Colorful List Accent 2" w:semiHidden="0" w:uiPriority="72" w:unhideWhenUsed="0"/>
-    <w:lsdException w:name="Colorful Grid Accent 2" w:semiHidden="0" w:uiPriority="73" w:unhideWhenUsed="0"/>
-    <w:lsdException w:name="Light Shading Accent 3" w:semiHidden="0" w:uiPriority="60" w:unhideWhenUsed="0"/>
-    <w:lsdException w:name="Light List Accent 3" w:semiHidden="0" w:uiPriority="61" w:unhideWhenUsed="0"/>
-    <w:lsdException w:name="Light Grid Accent 3" w:semiHidden="0" w:uiPriority="62" w:unhideWhenUsed="0"/>
-    <w:lsdException w:name="Medium Shading 1 Accent 3" w:semiHidden="0" w:uiPriority="63" w:unhideWhenUsed="0"/>
-    <w:lsdException w:name="Medium Shading 2 Accent 3" w:semiHidden="0" w:uiPriority="64" w:unhideWhenUsed="0"/>
-    <w:lsdException w:name="Medium List 1 Accent 3" w:semiHidden="0" w:uiPriority="65" w:unhideWhenUsed="0"/>
-    <w:lsdException w:name="Medium List 2 Accent 3" w:semiHidden="0" w:uiPriority="66" w:unhideWhenUsed="0"/>
-    <w:lsdException w:name="Medium Grid 1 Accent 3" w:semiHidden="0" w:uiPriority="67" w:unhideWhenUsed="0"/>
-    <w:lsdException w:name="Medium Grid 2 Accent 3" w:semiHidden="0" w:uiPriority="68" w:unhideWhenUsed="0"/>
-    <w:lsdException w:name="Medium Grid 3 Accent 3" w:semiHidden="0" w:uiPriority="69" w:unhideWhenUsed="0"/>
-    <w:lsdException w:name="Dark List Accent 3" w:semiHidden="0" w:uiPriority="70" w:unhideWhenUsed="0"/>
-    <w:lsdException w:name="Colorful Shading Accent 3" w:semiHidden="0" w:uiPriority="71" w:unhideWhenUsed="0"/>
-    <w:lsdException w:name="Colorful List Accent 3" w:semiHidden="0" w:uiPriority="72" w:unhideWhenUsed="0"/>
-    <w:lsdException w:name="Colorful Grid Accent 3" w:semiHidden="0" w:uiPriority="73" w:unhideWhenUsed="0"/>
-    <w:lsdException w:name="Light Shading Accent 4" w:semiHidden="0" w:uiPriority="60" w:unhideWhenUsed="0"/>
-    <w:lsdException w:name="Light List Accent 4" w:semiHidden="0" w:uiPriority="61" w:unhideWhenUsed="0"/>
-    <w:lsdException w:name="Light Grid Accent 4" w:semiHidden="0" w:uiPriority="62" w:unhideWhenUsed="0"/>
-    <w:lsdException w:name="Medium Shading 1 Accent 4" w:semiHidden="0" w:uiPriority="63" w:unhideWhenUsed="0"/>
-    <w:lsdException w:name="Medium Shading 2 Accent 4" w:semiHidden="0" w:uiPriority="64" w:unhideWhenUsed="0"/>
-    <w:lsdException w:name="Medium List 1 Accent 4" w:semiHidden="0" w:uiPriority="65" w:unhideWhenUsed="0"/>
-    <w:lsdException w:name="Medium List 2 Accent 4" w:semiHidden="0" w:uiPriority="66" w:unhideWhenUsed="0"/>
-    <w:lsdException w:name="Medium Grid 1 Accent 4" w:semiHidden="0" w:uiPriority="67" w:unhideWhenUsed="0"/>
-    <w:lsdException w:name="Medium Grid 2 Accent 4" w:semiHidden="0" w:uiPriority="68" w:unhideWhenUsed="0"/>
-    <w:lsdException w:name="Medium Grid 3 Accent 4" w:semiHidden="0" w:uiPriority="69" w:unhideWhenUsed="0"/>
-    <w:lsdException w:name="Dark List Accent 4" w:semiHidden="0" w:uiPriority="70" w:unhideWhenUsed="0"/>
-    <w:lsdException w:name="Colorful Shading Accent 4" w:semiHidden="0" w:uiPriority="71" w:unhideWhenUsed="0"/>
-    <w:lsdException w:name="Colorful List Accent 4" w:semiHidden="0" w:uiPriority="72" w:unhideWhenUsed="0"/>
-    <w:lsdException w:name="Colorful Grid Accent 4" w:semiHidden="0" w:uiPriority="73" w:unhideWhenUsed="0"/>
-    <w:lsdException w:name="Light Shading Accent 5" w:semiHidden="0" w:uiPriority="60" w:unhideWhenUsed="0"/>
-    <w:lsdException w:name="Light List Accent 5" w:semiHidden="0" w:uiPriority="61" w:unhideWhenUsed="0"/>
-    <w:lsdException w:name="Light Grid Accent 5" w:semiHidden="0" w:uiPriority="62" w:unhideWhenUsed="0"/>
-    <w:lsdException w:name="Medium Shading 1 Accent 5" w:semiHidden="0" w:uiPriority="63" w:unhideWhenUsed="0"/>
-    <w:lsdException w:name="Medium Shading 2 Accent 5" w:semiHidden="0" w:uiPriority="64" w:unhideWhenUsed="0"/>
-    <w:lsdException w:name="Medium List 1 Accent 5" w:semiHidden="0" w:uiPriority="65" w:unhideWhenUsed="0"/>
-    <w:lsdException w:name="Medium List 2 Accent 5" w:semiHidden="0" w:uiPriority="66" w:unhideWhenUsed="0"/>
-    <w:lsdException w:name="Medium Grid 1 Accent 5" w:semiHidden="0" w:uiPriority="67" w:unhideWhenUsed="0"/>
-    <w:lsdException w:name="Medium Grid 2 Accent 5" w:semiHidden="0" w:uiPriority="68" w:unhideWhenUsed="0"/>
-    <w:lsdException w:name="Medium Grid 3 Accent 5" w:semiHidden="0" w:uiPriority="69" w:unhideWhenUsed="0"/>
-    <w:lsdException w:name="Dark List Accent 5" w:semiHidden="0" w:uiPriority="70" w:unhideWhenUsed="0"/>
-    <w:lsdException w:name="Colorful Shading Accent 5" w:semiHidden="0" w:uiPriority="71" w:unhideWhenUsed="0"/>
-    <w:lsdException w:name="Colorful List Accent 5" w:semiHidden="0" w:uiPriority="72" w:unhideWhenUsed="0"/>
-    <w:lsdException w:name="Colorful Grid Accent 5" w:semiHidden="0" w:uiPriority="73" w:unhideWhenUsed="0"/>
-    <w:lsdException w:name="Light Shading Accent 6" w:semiHidden="0" w:uiPriority="60" w:unhideWhenUsed="0"/>
-    <w:lsdException w:name="Light List Accent 6" w:semiHidden="0" w:uiPriority="61" w:unhideWhenUsed="0"/>
-    <w:lsdException w:name="Light Grid Accent 6" w:semiHidden="0" w:uiPriority="62" w:unhideWhenUsed="0"/>
-    <w:lsdException w:name="Medium Shading 1 Accent 6" w:semiHidden="0" w:uiPriority="63" w:unhideWhenUsed="0"/>
-    <w:lsdException w:name="Medium Shading 2 Accent 6" w:semiHidden="0" w:uiPriority="64" w:unhideWhenUsed="0"/>
-    <w:lsdException w:name="Medium List 1 Accent 6" w:semiHidden="0" w:uiPriority="65" w:unhideWhenUsed="0"/>
-    <w:lsdException w:name="Medium List 2 Accent 6" w:semiHidden="0" w:uiPriority="66" w:unhideWhenUsed="0"/>
-    <w:lsdException w:name="Medium Grid 1 Accent 6" w:semiHidden="0" w:uiPriority="67" w:unhideWhenUsed="0"/>
-    <w:lsdException w:name="Medium Grid 2 Accent 6" w:semiHidden="0" w:uiPriority="68" w:unhideWhenUsed="0"/>
-    <w:lsdException w:name="Medium Grid 3 Accent 6" w:semiHidden="0" w:uiPriority="69" w:unhideWhenUsed="0"/>
-    <w:lsdException w:name="Dark List Accent 6" w:semiHidden="0" w:uiPriority="70" w:unhideWhenUsed="0"/>
-    <w:lsdException w:name="Colorful Shading Accent 6" w:semiHidden="0" w:uiPriority="71" w:unhideWhenUsed="0"/>
-    <w:lsdException w:name="Colorful List Accent 6" w:semiHidden="0" w:uiPriority="72" w:unhideWhenUsed="0"/>
-    <w:lsdException w:name="Colorful Grid Accent 6" w:semiHidden="0" w:uiPriority="73" w:unhideWhenUsed="0"/>
-    <w:lsdException w:name="Subtle Emphasis" w:semiHidden="0" w:uiPriority="19" w:unhideWhenUsed="0" w:qFormat="1"/>
-    <w:lsdException w:name="Intense Emphasis" w:semiHidden="0" w:uiPriority="21" w:unhideWhenUsed="0" w:qFormat="1"/>
-    <w:lsdException w:name="Subtle Reference" w:semiHidden="0" w:uiPriority="31" w:unhideWhenUsed="0" w:qFormat="1"/>
-    <w:lsdException w:name="Intense Reference" w:semiHidden="0" w:uiPriority="32" w:unhideWhenUsed="0" w:qFormat="1"/>
-    <w:lsdException w:name="Book Title" w:semiHidden="0" w:uiPriority="33" w:unhideWhenUsed="0" w:qFormat="1"/>
-    <w:lsdException w:name="Bibliography" w:uiPriority="37"/>
-    <w:lsdException w:name="TOC Heading" w:uiPriority="39" w:qFormat="1"/>
+  <w:latentStyles w:defLockedState="0" w:defUIPriority="99" w:defSemiHidden="0" w:defUnhideWhenUsed="0" w:defQFormat="0" w:count="371">
+    <w:lsdException w:name="Normal" w:uiPriority="0" w:qFormat="1"/>
+    <w:lsdException w:name="heading 1" w:uiPriority="9" w:qFormat="1"/>
+    <w:lsdException w:name="heading 2" w:semiHidden="1" w:uiPriority="9" w:unhideWhenUsed="1" w:qFormat="1"/>
+    <w:lsdException w:name="heading 3" w:semiHidden="1" w:uiPriority="9" w:unhideWhenUsed="1" w:qFormat="1"/>
+    <w:lsdException w:name="heading 4" w:semiHidden="1" w:uiPriority="9" w:unhideWhenUsed="1" w:qFormat="1"/>
+    <w:lsdException w:name="heading 5" w:semiHidden="1" w:uiPriority="9" w:unhideWhenUsed="1" w:qFormat="1"/>
+    <w:lsdException w:name="heading 6" w:semiHidden="1" w:uiPriority="9" w:unhideWhenUsed="1" w:qFormat="1"/>
+    <w:lsdException w:name="heading 7" w:semiHidden="1" w:uiPriority="9" w:unhideWhenUsed="1" w:qFormat="1"/>
+    <w:lsdException w:name="heading 8" w:semiHidden="1" w:uiPriority="9" w:unhideWhenUsed="1" w:qFormat="1"/>
+    <w:lsdException w:name="heading 9" w:semiHidden="1" w:uiPriority="9" w:unhideWhenUsed="1" w:qFormat="1"/>
+    <w:lsdException w:name="index 1" w:semiHidden="1" w:unhideWhenUsed="1"/>
+    <w:lsdException w:name="index 2" w:semiHidden="1" w:unhideWhenUsed="1"/>
+    <w:lsdException w:name="index 3" w:semiHidden="1" w:unhideWhenUsed="1"/>
+    <w:lsdException w:name="index 4" w:semiHidden="1" w:unhideWhenUsed="1"/>
+    <w:lsdException w:name="index 5" w:semiHidden="1" w:unhideWhenUsed="1"/>
+    <w:lsdException w:name="index 6" w:semiHidden="1" w:unhideWhenUsed="1"/>
+    <w:lsdException w:name="index 7" w:semiHidden="1" w:unhideWhenUsed="1"/>
+    <w:lsdException w:name="index 8" w:semiHidden="1" w:unhideWhenUsed="1"/>
+    <w:lsdException w:name="index 9" w:semiHidden="1" w:unhideWhenUsed="1"/>
+    <w:lsdException w:name="toc 1" w:semiHidden="1" w:uiPriority="39" w:unhideWhenUsed="1"/>
+    <w:lsdException w:name="toc 2" w:semiHidden="1" w:uiPriority="39" w:unhideWhenUsed="1"/>
+    <w:lsdException w:name="toc 3" w:semiHidden="1" w:uiPriority="39" w:unhideWhenUsed="1"/>
+    <w:lsdException w:name="toc 4" w:semiHidden="1" w:uiPriority="39" w:unhideWhenUsed="1"/>
+    <w:lsdException w:name="toc 5" w:semiHidden="1" w:uiPriority="39" w:unhideWhenUsed="1"/>
+    <w:lsdException w:name="toc 6" w:semiHidden="1" w:uiPriority="39" w:unhideWhenUsed="1"/>
+    <w:lsdException w:name="toc 7" w:semiHidden="1" w:uiPriority="39" w:unhideWhenUsed="1"/>
+    <w:lsdException w:name="toc 8" w:semiHidden="1" w:uiPriority="39" w:unhideWhenUsed="1"/>
+    <w:lsdException w:name="toc 9" w:semiHidden="1" w:uiPriority="39" w:unhideWhenUsed="1"/>
+    <w:lsdException w:name="Normal Indent" w:semiHidden="1" w:unhideWhenUsed="1"/>
+    <w:lsdException w:name="footnote text" w:semiHidden="1" w:unhideWhenUsed="1"/>
+    <w:lsdException w:name="annotation text" w:semiHidden="1" w:unhideWhenUsed="1"/>
+    <w:lsdException w:name="header" w:semiHidden="1" w:unhideWhenUsed="1"/>
+    <w:lsdException w:name="footer" w:semiHidden="1" w:unhideWhenUsed="1"/>
+    <w:lsdException w:name="index heading" w:semiHidden="1" w:unhideWhenUsed="1"/>
+    <w:lsdException w:name="caption" w:semiHidden="1" w:uiPriority="35" w:unhideWhenUsed="1" w:qFormat="1"/>
+    <w:lsdException w:name="table of figures" w:semiHidden="1" w:unhideWhenUsed="1"/>
+    <w:lsdException w:name="envelope address" w:semiHidden="1" w:unhideWhenUsed="1"/>
+    <w:lsdException w:name="envelope return" w:semiHidden="1" w:unhideWhenUsed="1"/>
+    <w:lsdException w:name="footnote reference" w:semiHidden="1" w:unhideWhenUsed="1"/>
+    <w:lsdException w:name="annotation reference" w:semiHidden="1" w:unhideWhenUsed="1"/>
+    <w:lsdException w:name="line number" w:semiHidden="1" w:unhideWhenUsed="1"/>
+    <w:lsdException w:name="page number" w:semiHidden="1" w:unhideWhenUsed="1"/>
+    <w:lsdException w:name="endnote reference" w:semiHidden="1" w:unhideWhenUsed="1"/>
+    <w:lsdException w:name="endnote text" w:semiHidden="1" w:unhideWhenUsed="1"/>
+    <w:lsdException w:name="table of authorities" w:semiHidden="1" w:unhideWhenUsed="1"/>
+    <w:lsdException w:name="macro" w:semiHidden="1" w:unhideWhenUsed="1"/>
+    <w:lsdException w:name="toa heading" w:semiHidden="1" w:unhideWhenUsed="1"/>
+    <w:lsdException w:name="List" w:semiHidden="1" w:unhideWhenUsed="1"/>
+    <w:lsdException w:name="List Bullet" w:semiHidden="1" w:unhideWhenUsed="1"/>
+    <w:lsdException w:name="List Number" w:semiHidden="1" w:unhideWhenUsed="1"/>
+    <w:lsdException w:name="List 2" w:semiHidden="1" w:unhideWhenUsed="1"/>
+    <w:lsdException w:name="List 3" w:semiHidden="1" w:unhideWhenUsed="1"/>
+    <w:lsdException w:name="List 4" w:semiHidden="1" w:unhideWhenUsed="1"/>
+    <w:lsdException w:name="List 5" w:semiHidden="1" w:unhideWhenUsed="1"/>
+    <w:lsdException w:name="List Bullet 2" w:semiHidden="1" w:unhideWhenUsed="1"/>
+    <w:lsdException w:name="List Bullet 3" w:semiHidden="1" w:unhideWhenUsed="1"/>
+    <w:lsdException w:name="List Bullet 4" w:semiHidden="1" w:unhideWhenUsed="1"/>
+    <w:lsdException w:name="List Bullet 5" w:semiHidden="1" w:unhideWhenUsed="1"/>
+    <w:lsdException w:name="List Number 2" w:semiHidden="1" w:unhideWhenUsed="1"/>
+    <w:lsdException w:name="List Number 3" w:semiHidden="1" w:unhideWhenUsed="1"/>
+    <w:lsdException w:name="List Number 4" w:semiHidden="1" w:unhideWhenUsed="1"/>
+    <w:lsdException w:name="List Number 5" w:semiHidden="1" w:unhideWhenUsed="1"/>
+    <w:lsdException w:name="Title" w:uiPriority="10" w:qFormat="1"/>
+    <w:lsdException w:name="Closing" w:semiHidden="1" w:unhideWhenUsed="1"/>
+    <w:lsdException w:name="Signature" w:semiHidden="1" w:unhideWhenUsed="1"/>
+    <w:lsdException w:name="Default Paragraph Font" w:semiHidden="1" w:uiPriority="1" w:unhideWhenUsed="1"/>
+    <w:lsdException w:name="Body Text" w:semiHidden="1" w:unhideWhenUsed="1"/>
+    <w:lsdException w:name="Body Text Indent" w:semiHidden="1" w:unhideWhenUsed="1"/>
+    <w:lsdException w:name="List Continue" w:semiHidden="1" w:unhideWhenUsed="1"/>
+    <w:lsdException w:name="List Continue 2" w:semiHidden="1" w:unhideWhenUsed="1"/>
+    <w:lsdException w:name="List Continue 3" w:semiHidden="1" w:unhideWhenUsed="1"/>
+    <w:lsdException w:name="List Continue 4" w:semiHidden="1" w:unhideWhenUsed="1"/>
+    <w:lsdException w:name="List Continue 5" w:semiHidden="1" w:unhideWhenUsed="1"/>
+    <w:lsdException w:name="Message Header" w:semiHidden="1" w:unhideWhenUsed="1"/>
+    <w:lsdException w:name="Subtitle" w:uiPriority="11" w:qFormat="1"/>
+    <w:lsdException w:name="Salutation" w:semiHidden="1" w:unhideWhenUsed="1"/>
+    <w:lsdException w:name="Date" w:semiHidden="1" w:unhideWhenUsed="1"/>
+    <w:lsdException w:name="Body Text First Indent" w:semiHidden="1" w:unhideWhenUsed="1"/>
+    <w:lsdException w:name="Body Text First Indent 2" w:semiHidden="1" w:unhideWhenUsed="1"/>
+    <w:lsdException w:name="Note Heading" w:semiHidden="1" w:unhideWhenUsed="1"/>
+    <w:lsdException w:name="Body Text 2" w:semiHidden="1" w:unhideWhenUsed="1"/>
+    <w:lsdException w:name="Body Text 3" w:semiHidden="1" w:unhideWhenUsed="1"/>
+    <w:lsdException w:name="Body Text Indent 2" w:semiHidden="1" w:unhideWhenUsed="1"/>
+    <w:lsdException w:name="Body Text Indent 3" w:semiHidden="1" w:unhideWhenUsed="1"/>
+    <w:lsdException w:name="Block Text" w:semiHidden="1" w:unhideWhenUsed="1"/>
+    <w:lsdException w:name="Hyperlink" w:semiHidden="1" w:unhideWhenUsed="1"/>
+    <w:lsdException w:name="FollowedHyperlink" w:semiHidden="1" w:unhideWhenUsed="1"/>
+    <w:lsdException w:name="Strong" w:uiPriority="22" w:qFormat="1"/>
+    <w:lsdException w:name="Emphasis" w:uiPriority="20" w:qFormat="1"/>
+    <w:lsdException w:name="Document Map" w:semiHidden="1" w:unhideWhenUsed="1"/>
+    <w:lsdException w:name="Plain Text" w:semiHidden="1" w:unhideWhenUsed="1"/>
+    <w:lsdException w:name="E-mail Signature" w:semiHidden="1" w:unhideWhenUsed="1"/>
+    <w:lsdException w:name="HTML Top of Form" w:semiHidden="1" w:unhideWhenUsed="1"/>
+    <w:lsdException w:name="HTML Bottom of Form" w:semiHidden="1" w:unhideWhenUsed="1"/>
+    <w:lsdException w:name="Normal (Web)" w:semiHidden="1" w:unhideWhenUsed="1"/>
+    <w:lsdException w:name="HTML Acronym" w:semiHidden="1" w:unhideWhenUsed="1"/>
+    <w:lsdException w:name="HTML Address" w:semiHidden="1" w:unhideWhenUsed="1"/>
+    <w:lsdException w:name="HTML Cite" w:semiHidden="1" w:unhideWhenUsed="1"/>
+    <w:lsdException w:name="HTML Code" w:semiHidden="1" w:unhideWhenUsed="1"/>
+    <w:lsdException w:name="HTML Definition" w:semiHidden="1" w:unhideWhenUsed="1"/>
+    <w:lsdException w:name="HTML Keyboard" w:semiHidden="1" w:unhideWhenUsed="1"/>
+    <w:lsdException w:name="HTML Preformatted" w:semiHidden="1" w:unhideWhenUsed="1"/>
+    <w:lsdException w:name="HTML Sample" w:semiHidden="1" w:unhideWhenUsed="1"/>
+    <w:lsdException w:name="HTML Typewriter" w:semiHidden="1" w:unhideWhenUsed="1"/>
+    <w:lsdException w:name="HTML Variable" w:semiHidden="1" w:unhideWhenUsed="1"/>
+    <w:lsdException w:name="Normal Table" w:semiHidden="1" w:unhideWhenUsed="1"/>
+    <w:lsdException w:name="annotation subject" w:semiHidden="1" w:unhideWhenUsed="1"/>
+    <w:lsdException w:name="No List" w:semiHidden="1" w:unhideWhenUsed="1"/>
+    <w:lsdException w:name="Outline List 1" w:semiHidden="1" w:unhideWhenUsed="1"/>
+    <w:lsdException w:name="Outline List 2" w:semiHidden="1" w:unhideWhenUsed="1"/>
+    <w:lsdException w:name="Outline List 3" w:semiHidden="1" w:unhideWhenUsed="1"/>
+    <w:lsdException w:name="Table Simple 1" w:semiHidden="1" w:unhideWhenUsed="1"/>
+    <w:lsdException w:name="Table Simple 2" w:semiHidden="1" w:unhideWhenUsed="1"/>
+    <w:lsdException w:name="Table Simple 3" w:semiHidden="1" w:unhideWhenUsed="1"/>
+    <w:lsdException w:name="Table Classic 1" w:semiHidden="1" w:unhideWhenUsed="1"/>
+    <w:lsdException w:name="Table Classic 2" w:semiHidden="1" w:unhideWhenUsed="1"/>
+    <w:lsdException w:name="Table Classic 3" w:semiHidden="1" w:unhideWhenUsed="1"/>
+    <w:lsdException w:name="Table Classic 4" w:semiHidden="1" w:unhideWhenUsed="1"/>
+    <w:lsdException w:name="Table Colorful 1" w:semiHidden="1" w:unhideWhenUsed="1"/>
+    <w:lsdException w:name="Table Colorful 2" w:semiHidden="1" w:unhideWhenUsed="1"/>
+    <w:lsdException w:name="Table Colorful 3" w:semiHidden="1" w:unhideWhenUsed="1"/>
+    <w:lsdException w:name="Table Columns 1" w:semiHidden="1" w:unhideWhenUsed="1"/>
+    <w:lsdException w:name="Table Columns 2" w:semiHidden="1" w:unhideWhenUsed="1"/>
+    <w:lsdException w:name="Table Columns 3" w:semiHidden="1" w:unhideWhenUsed="1"/>
+    <w:lsdException w:name="Table Columns 4" w:semiHidden="1" w:unhideWhenUsed="1"/>
+    <w:lsdException w:name="Table Columns 5" w:semiHidden="1" w:unhideWhenUsed="1"/>
+    <w:lsdException w:name="Table Grid 1" w:semiHidden="1" w:unhideWhenUsed="1"/>
+    <w:lsdException w:name="Table Grid 2" w:semiHidden="1" w:unhideWhenUsed="1"/>
+    <w:lsdException w:name="Table Grid 3" w:semiHidden="1" w:unhideWhenUsed="1"/>
+    <w:lsdException w:name="Table Grid 4" w:semiHidden="1" w:unhideWhenUsed="1"/>
+    <w:lsdException w:name="Table Grid 5" w:semiHidden="1" w:unhideWhenUsed="1"/>
+    <w:lsdException w:name="Table Grid 6" w:semiHidden="1" w:unhideWhenUsed="1"/>
+    <w:lsdException w:name="Table Grid 7" w:semiHidden="1" w:unhideWhenUsed="1"/>
+    <w:lsdException w:name="Table Grid 8" w:semiHidden="1" w:unhideWhenUsed="1"/>
+    <w:lsdException w:name="Table List 1" w:semiHidden="1" w:unhideWhenUsed="1"/>
+    <w:lsdException w:name="Table List 2" w:semiHidden="1" w:unhideWhenUsed="1"/>
+    <w:lsdException w:name="Table List 3" w:semiHidden="1" w:unhideWhenUsed="1"/>
+    <w:lsdException w:name="Table List 4" w:semiHidden="1" w:unhideWhenUsed="1"/>
+    <w:lsdException w:name="Table List 5" w:semiHidden="1" w:unhideWhenUsed="1"/>
+    <w:lsdException w:name="Table List 6" w:semiHidden="1" w:unhideWhenUsed="1"/>
+    <w:lsdException w:name="Table List 7" w:semiHidden="1" w:unhideWhenUsed="1"/>
+    <w:lsdException w:name="Table List 8" w:semiHidden="1" w:unhideWhenUsed="1"/>
+    <w:lsdException w:name="Table 3D effects 1" w:semiHidden="1" w:unhideWhenUsed="1"/>
+    <w:lsdException w:name="Table 3D effects 2" w:semiHidden="1" w:unhideWhenUsed="1"/>
+    <w:lsdException w:name="Table 3D effects 3" w:semiHidden="1" w:unhideWhenUsed="1"/>
+    <w:lsdException w:name="Table Contemporary" w:semiHidden="1" w:unhideWhenUsed="1"/>
+    <w:lsdException w:name="Table Elegant" w:semiHidden="1" w:unhideWhenUsed="1"/>
+    <w:lsdException w:name="Table Professional" w:semiHidden="1" w:unhideWhenUsed="1"/>
+    <w:lsdException w:name="Table Subtle 1" w:semiHidden="1" w:unhideWhenUsed="1"/>
+    <w:lsdException w:name="Table Subtle 2" w:semiHidden="1" w:unhideWhenUsed="1"/>
+    <w:lsdException w:name="Table Web 1" w:semiHidden="1" w:unhideWhenUsed="1"/>
+    <w:lsdException w:name="Table Web 2" w:semiHidden="1" w:unhideWhenUsed="1"/>
+    <w:lsdException w:name="Table Web 3" w:semiHidden="1" w:unhideWhenUsed="1"/>
+    <w:lsdException w:name="Balloon Text" w:semiHidden="1" w:unhideWhenUsed="1"/>
+    <w:lsdException w:name="Table Grid" w:uiPriority="59"/>
+    <w:lsdException w:name="Table Theme" w:semiHidden="1" w:unhideWhenUsed="1"/>
+    <w:lsdException w:name="Placeholder Text" w:semiHidden="1"/>
+    <w:lsdException w:name="No Spacing" w:uiPriority="1" w:qFormat="1"/>
+    <w:lsdException w:name="Light Shading" w:uiPriority="60"/>
+    <w:lsdException w:name="Light List" w:uiPriority="61"/>
+    <w:lsdException w:name="Light Grid" w:uiPriority="62"/>
+    <w:lsdException w:name="Medium Shading 1" w:uiPriority="63"/>
+    <w:lsdException w:name="Medium Shading 2" w:uiPriority="64"/>
+    <w:lsdException w:name="Medium List 1" w:uiPriority="65"/>
+    <w:lsdException w:name="Medium List 2" w:uiPriority="66"/>
+    <w:lsdException w:name="Medium Grid 1" w:uiPriority="67"/>
+    <w:lsdException w:name="Medium Grid 2" w:uiPriority="68"/>
+    <w:lsdException w:name="Medium Grid 3" w:uiPriority="69"/>
+    <w:lsdException w:name="Dark List" w:uiPriority="70"/>
+    <w:lsdException w:name="Colorful Shading" w:uiPriority="71"/>
+    <w:lsdException w:name="Colorful List" w:uiPriority="72"/>
+    <w:lsdException w:name="Colorful Grid" w:uiPriority="73"/>
+    <w:lsdException w:name="Light Shading Accent 1" w:uiPriority="60"/>
+    <w:lsdException w:name="Light List Accent 1" w:uiPriority="61"/>
+    <w:lsdException w:name="Light Grid Accent 1" w:uiPriority="62"/>
+    <w:lsdException w:name="Medium Shading 1 Accent 1" w:uiPriority="63"/>
+    <w:lsdException w:name="Medium Shading 2 Accent 1" w:uiPriority="64"/>
+    <w:lsdException w:name="Medium List 1 Accent 1" w:uiPriority="65"/>
+    <w:lsdException w:name="Revision" w:semiHidden="1"/>
+    <w:lsdException w:name="List Paragraph" w:uiPriority="34" w:qFormat="1"/>
+    <w:lsdException w:name="Quote" w:uiPriority="29" w:qFormat="1"/>
+    <w:lsdException w:name="Intense Quote" w:uiPriority="30" w:qFormat="1"/>
+    <w:lsdException w:name="Medium List 2 Accent 1" w:uiPriority="66"/>
+    <w:lsdException w:name="Medium Grid 1 Accent 1" w:uiPriority="67"/>
+    <w:lsdException w:name="Medium Grid 2 Accent 1" w:uiPriority="68"/>
+    <w:lsdException w:name="Medium Grid 3 Accent 1" w:uiPriority="69"/>
+    <w:lsdException w:name="Dark List Accent 1" w:uiPriority="70"/>
+    <w:lsdException w:name="Colorful Shading Accent 1" w:uiPriority="71"/>
+    <w:lsdException w:name="Colorful List Accent 1" w:uiPriority="72"/>
+    <w:lsdException w:name="Colorful Grid Accent 1" w:uiPriority="73"/>
+    <w:lsdException w:name="Light Shading Accent 2" w:uiPriority="60"/>
+    <w:lsdException w:name="Light List Accent 2" w:uiPriority="61"/>
+    <w:lsdException w:name="Light Grid Accent 2" w:uiPriority="62"/>
+    <w:lsdException w:name="Medium Shading 1 Accent 2" w:uiPriority="63"/>
+    <w:lsdException w:name="Medium Shading 2 Accent 2" w:uiPriority="64"/>
+    <w:lsdException w:name="Medium List 1 Accent 2" w:uiPriority="65"/>
+    <w:lsdException w:name="Medium List 2 Accent 2" w:uiPriority="66"/>
+    <w:lsdException w:name="Medium Grid 1 Accent 2" w:uiPriority="67"/>
+    <w:lsdException w:name="Medium Grid 2 Accent 2" w:uiPriority="68"/>
+    <w:lsdException w:name="Medium Grid 3 Accent 2" w:uiPriority="69"/>
+    <w:lsdException w:name="Dark List Accent 2" w:uiPriority="70"/>
+    <w:lsdException w:name="Colorful Shading Accent 2" w:uiPriority="71"/>
+    <w:lsdException w:name="Colorful List Accent 2" w:uiPriority="72"/>
+    <w:lsdException w:name="Colorful Grid Accent 2" w:uiPriority="73"/>
+    <w:lsdException w:name="Light Shading Accent 3" w:uiPriority="60"/>
+    <w:lsdException w:name="Light List Accent 3" w:uiPriority="61"/>
+    <w:lsdException w:name="Light Grid Accent 3" w:uiPriority="62"/>
+    <w:lsdException w:name="Medium Shading 1 Accent 3" w:uiPriority="63"/>
+    <w:lsdException w:name="Medium Shading 2 Accent 3" w:uiPriority="64"/>
+    <w:lsdException w:name="Medium List 1 Accent 3" w:uiPriority="65"/>
+    <w:lsdException w:name="Medium List 2 Accent 3" w:uiPriority="66"/>
+    <w:lsdException w:name="Medium Grid 1 Accent 3" w:uiPriority="67"/>
+    <w:lsdException w:name="Medium Grid 2 Accent 3" w:uiPriority="68"/>
+    <w:lsdException w:name="Medium Grid 3 Accent 3" w:uiPriority="69"/>
+    <w:lsdException w:name="Dark List Accent 3" w:uiPriority="70"/>
+    <w:lsdException w:name="Colorful Shading Accent 3" w:uiPriority="71"/>
+    <w:lsdException w:name="Colorful List Accent 3" w:uiPriority="72"/>
+    <w:lsdException w:name="Colorful Grid Accent 3" w:uiPriority="73"/>
+    <w:lsdException w:name="Light Shading Accent 4" w:uiPriority="60"/>
+    <w:lsdException w:name="Light List Accent 4" w:uiPriority="61"/>
+    <w:lsdException w:name="Light Grid Accent 4" w:uiPriority="62"/>
+    <w:lsdException w:name="Medium Shading 1 Accent 4" w:uiPriority="63"/>
+    <w:lsdException w:name="Medium Shading 2 Accent 4" w:uiPriority="64"/>
+    <w:lsdException w:name="Medium List 1 Accent 4" w:uiPriority="65"/>
+    <w:lsdException w:name="Medium List 2 Accent 4" w:uiPriority="66"/>
+    <w:lsdException w:name="Medium Grid 1 Accent 4" w:uiPriority="67"/>
+    <w:lsdException w:name="Medium Grid 2 Accent 4" w:uiPriority="68"/>
+    <w:lsdException w:name="Medium Grid 3 Accent 4" w:uiPriority="69"/>
+    <w:lsdException w:name="Dark List Accent 4" w:uiPriority="70"/>
+    <w:lsdException w:name="Colorful Shading Accent 4" w:uiPriority="71"/>
+    <w:lsdException w:name="Colorful List Accent 4" w:uiPriority="72"/>
+    <w:lsdException w:name="Colorful Grid Accent 4" w:uiPriority="73"/>
+    <w:lsdException w:name="Light Shading Accent 5" w:uiPriority="60"/>
+    <w:lsdException w:name="Light List Accent 5" w:uiPriority="61"/>
+    <w:lsdException w:name="Light Grid Accent 5" w:uiPriority="62"/>
+    <w:lsdException w:name="Medium Shading 1 Accent 5" w:uiPriority="63"/>
+    <w:lsdException w:name="Medium Shading 2 Accent 5" w:uiPriority="64"/>
+    <w:lsdException w:name="Medium List 1 Accent 5" w:uiPriority="65"/>
+    <w:lsdException w:name="Medium List 2 Accent 5" w:uiPriority="66"/>
+    <w:lsdException w:name="Medium Grid 1 Accent 5" w:uiPriority="67"/>
+    <w:lsdException w:name="Medium Grid 2 Accent 5" w:uiPriority="68"/>
+    <w:lsdException w:name="Medium Grid 3 Accent 5" w:uiPriority="69"/>
+    <w:lsdException w:name="Dark List Accent 5" w:uiPriority="70"/>
+    <w:lsdException w:name="Colorful Shading Accent 5" w:uiPriority="71"/>
+    <w:lsdException w:name="Colorful List Accent 5" w:uiPriority="72"/>
+    <w:lsdException w:name="Colorful Grid Accent 5" w:uiPriority="73"/>
+    <w:lsdException w:name="Light Shading Accent 6" w:uiPriority="60"/>
+    <w:lsdException w:name="Light List Accent 6" w:uiPriority="61"/>
+    <w:lsdException w:name="Light Grid Accent 6" w:uiPriority="62"/>
+    <w:lsdException w:name="Medium Shading 1 Accent 6" w:uiPriority="63"/>
+    <w:lsdException w:name="Medium Shading 2 Accent 6" w:uiPriority="64"/>
+    <w:lsdException w:name="Medium List 1 Accent 6" w:uiPriority="65"/>
+    <w:lsdException w:name="Medium List 2 Accent 6" w:uiPriority="66"/>
+    <w:lsdException w:name="Medium Grid 1 Accent 6" w:uiPriority="67"/>
+    <w:lsdException w:name="Medium Grid 2 Accent 6" w:uiPriority="68"/>
+    <w:lsdException w:name="Medium Grid 3 Accent 6" w:uiPriority="69"/>
+    <w:lsdException w:name="Dark List Accent 6" w:uiPriority="70"/>
+    <w:lsdException w:name="Colorful Shading Accent 6" w:uiPriority="71"/>
+    <w:lsdException w:name="Colorful List Accent 6" w:uiPriority="72"/>
+    <w:lsdException w:name="Colorful Grid Accent 6" w:uiPriority="73"/>
+    <w:lsdException w:name="Subtle Emphasis" w:uiPriority="19" w:qFormat="1"/>
+    <w:lsdException w:name="Intense Emphasis" w:uiPriority="21" w:qFormat="1"/>
+    <w:lsdException w:name="Subtle Reference" w:uiPriority="31" w:qFormat="1"/>
+    <w:lsdException w:name="Intense Reference" w:uiPriority="32" w:qFormat="1"/>
+    <w:lsdException w:name="Book Title" w:uiPriority="33" w:qFormat="1"/>
+    <w:lsdException w:name="Bibliography" w:semiHidden="1" w:uiPriority="37" w:unhideWhenUsed="1"/>
+    <w:lsdException w:name="TOC Heading" w:semiHidden="1" w:uiPriority="39" w:unhideWhenUsed="1" w:qFormat="1"/>
+    <w:lsdException w:name="Plain Table 1" w:uiPriority="41"/>
+    <w:lsdException w:name="Plain Table 2" w:uiPriority="42"/>
+    <w:lsdException w:name="Plain Table 3" w:uiPriority="43"/>
+    <w:lsdException w:name="Plain Table 4" w:uiPriority="44"/>
+    <w:lsdException w:name="Plain Table 5" w:uiPriority="45"/>
+    <w:lsdException w:name="Grid Table Light" w:uiPriority="40"/>
+    <w:lsdException w:name="Grid Table 1 Light" w:uiPriority="46"/>
+    <w:lsdException w:name="Grid Table 2" w:uiPriority="47"/>
+    <w:lsdException w:name="Grid Table 3" w:uiPriority="48"/>
+    <w:lsdException w:name="Grid Table 4" w:uiPriority="49"/>
+    <w:lsdException w:name="Grid Table 5 Dark" w:uiPriority="50"/>
+    <w:lsdException w:name="Grid Table 6 Colorful" w:uiPriority="51"/>
+    <w:lsdException w:name="Grid Table 7 Colorful" w:uiPriority="52"/>
+    <w:lsdException w:name="Grid Table 1 Light Accent 1" w:uiPriority="46"/>
+    <w:lsdException w:name="Grid Table 2 Accent 1" w:uiPriority="47"/>
+    <w:lsdException w:name="Grid Table 3 Accent 1" w:uiPriority="48"/>
+    <w:lsdException w:name="Grid Table 4 Accent 1" w:uiPriority="49"/>
+    <w:lsdException w:name="Grid Table 5 Dark Accent 1" w:uiPriority="50"/>
+    <w:lsdException w:name="Grid Table 6 Colorful Accent 1" w:uiPriority="51"/>
+    <w:lsdException w:name="Grid Table 7 Colorful Accent 1" w:uiPriority="52"/>
+    <w:lsdException w:name="Grid Table 1 Light Accent 2" w:uiPriority="46"/>
+    <w:lsdException w:name="Grid Table 2 Accent 2" w:uiPriority="47"/>
+    <w:lsdException w:name="Grid Table 3 Accent 2" w:uiPriority="48"/>
+    <w:lsdException w:name="Grid Table 4 Accent 2" w:uiPriority="49"/>
+    <w:lsdException w:name="Grid Table 5 Dark Accent 2" w:uiPriority="50"/>
+    <w:lsdException w:name="Grid Table 6 Colorful Accent 2" w:uiPriority="51"/>
+    <w:lsdException w:name="Grid Table 7 Colorful Accent 2" w:uiPriority="52"/>
+    <w:lsdException w:name="Grid Table 1 Light Accent 3" w:uiPriority="46"/>
+    <w:lsdException w:name="Grid Table 2 Accent 3" w:uiPriority="47"/>
+    <w:lsdException w:name="Grid Table 3 Accent 3" w:uiPriority="48"/>
+    <w:lsdException w:name="Grid Table 4 Accent 3" w:uiPriority="49"/>
+    <w:lsdException w:name="Grid Table 5 Dark Accent 3" w:uiPriority="50"/>
+    <w:lsdException w:name="Grid Table 6 Colorful Accent 3" w:uiPriority="51"/>
+    <w:lsdException w:name="Grid Table 7 Colorful Accent 3" w:uiPriority="52"/>
+    <w:lsdException w:name="Grid Table 1 Light Accent 4" w:uiPriority="46"/>
+    <w:lsdException w:name="Grid Table 2 Accent 4" w:uiPriority="47"/>
+    <w:lsdException w:name="Grid Table 3 Accent 4" w:uiPriority="48"/>
+    <w:lsdException w:name="Grid Table 4 Accent 4" w:uiPriority="49"/>
+    <w:lsdException w:name="Grid Table 5 Dark Accent 4" w:uiPriority="50"/>
+    <w:lsdException w:name="Grid Table 6 Colorful Accent 4" w:uiPriority="51"/>
+    <w:lsdException w:name="Grid Table 7 Colorful Accent 4" w:uiPriority="52"/>
+    <w:lsdException w:name="Grid Table 1 Light Accent 5" w:uiPriority="46"/>
+    <w:lsdException w:name="Grid Table 2 Accent 5" w:uiPriority="47"/>
+    <w:lsdException w:name="Grid Table 3 Accent 5" w:uiPriority="48"/>
+    <w:lsdException w:name="Grid Table 4 Accent 5" w:uiPriority="49"/>
+    <w:lsdException w:name="Grid Table 5 Dark Accent 5" w:uiPriority="50"/>
+    <w:lsdException w:name="Grid Table 6 Colorful Accent 5" w:uiPriority="51"/>
+    <w:lsdException w:name="Grid Table 7 Colorful Accent 5" w:uiPriority="52"/>
+    <w:lsdException w:name="Grid Table 1 Light Accent 6" w:uiPriority="46"/>
+    <w:lsdException w:name="Grid Table 2 Accent 6" w:uiPriority="47"/>
+    <w:lsdException w:name="Grid Table 3 Accent 6" w:uiPriority="48"/>
+    <w:lsdException w:name="Grid Table 4 Accent 6" w:uiPriority="49"/>
+    <w:lsdException w:name="Grid Table 5 Dark Accent 6" w:uiPriority="50"/>
+    <w:lsdException w:name="Grid Table 6 Colorful Accent 6" w:uiPriority="51"/>
+    <w:lsdException w:name="Grid Table 7 Colorful Accent 6" w:uiPriority="52"/>
+    <w:lsdException w:name="List Table 1 Light" w:uiPriority="46"/>
+    <w:lsdException w:name="List Table 2" w:uiPriority="47"/>
+    <w:lsdException w:name="List Table 3" w:uiPriority="48"/>
+    <w:lsdException w:name="List Table 4" w:uiPriority="49"/>
+    <w:lsdException w:name="List Table 5 Dark" w:uiPriority="50"/>
+    <w:lsdException w:name="List Table 6 Colorful" w:uiPriority="51"/>
+    <w:lsdException w:name="List Table 7 Colorful" w:uiPriority="52"/>
+    <w:lsdException w:name="List Table 1 Light Accent 1" w:uiPriority="46"/>
+    <w:lsdException w:name="List Table 2 Accent 1" w:uiPriority="47"/>
+    <w:lsdException w:name="List Table 3 Accent 1" w:uiPriority="48"/>
+    <w:lsdException w:name="List Table 4 Accent 1" w:uiPriority="49"/>
+    <w:lsdException w:name="List Table 5 Dark Accent 1" w:uiPriority="50"/>
+    <w:lsdException w:name="List Table 6 Colorful Accent 1" w:uiPriority="51"/>
+    <w:lsdException w:name="List Table 7 Colorful Accent 1" w:uiPriority="52"/>
+    <w:lsdException w:name="List Table 1 Light Accent 2" w:uiPriority="46"/>
+    <w:lsdException w:name="List Table 2 Accent 2" w:uiPriority="47"/>
+    <w:lsdException w:name="List Table 3 Accent 2" w:uiPriority="48"/>
+    <w:lsdException w:name="List Table 4 Accent 2" w:uiPriority="49"/>
+    <w:lsdException w:name="List Table 5 Dark Accent 2" w:uiPriority="50"/>
+    <w:lsdException w:name="List Table 6 Colorful Accent 2" w:uiPriority="51"/>
+    <w:lsdException w:name="List Table 7 Colorful Accent 2" w:uiPriority="52"/>
+    <w:lsdException w:name="List Table 1 Light Accent 3" w:uiPriority="46"/>
+    <w:lsdException w:name="List Table 2 Accent 3" w:uiPriority="47"/>
+    <w:lsdException w:name="List Table 3 Accent 3" w:uiPriority="48"/>
+    <w:lsdException w:name="List Table 4 Accent 3" w:uiPriority="49"/>
+    <w:lsdException w:name="List Table 5 Dark Accent 3" w:uiPriority="50"/>
+    <w:lsdException w:name="List Table 6 Colorful Accent 3" w:uiPriority="51"/>
+    <w:lsdException w:name="List Table 7 Colorful Accent 3" w:uiPriority="52"/>
+    <w:lsdException w:name="List Table 1 Light Accent 4" w:uiPriority="46"/>
+    <w:lsdException w:name="List Table 2 Accent 4" w:uiPriority="47"/>
+    <w:lsdException w:name="List Table 3 Accent 4" w:uiPriority="48"/>
+    <w:lsdException w:name="List Table 4 Accent 4" w:uiPriority="49"/>
+    <w:lsdException w:name="List Table 5 Dark Accent 4" w:uiPriority="50"/>
+    <w:lsdException w:name="List Table 6 Colorful Accent 4" w:uiPriority="51"/>
+    <w:lsdException w:name="List Table 7 Colorful Accent 4" w:uiPriority="52"/>
+    <w:lsdException w:name="List Table 1 Light Accent 5" w:uiPriority="46"/>
+    <w:lsdException w:name="List Table 2 Accent 5" w:uiPriority="47"/>
+    <w:lsdException w:name="List Table 3 Accent 5" w:uiPriority="48"/>
+    <w:lsdException w:name="List Table 4 Accent 5" w:uiPriority="49"/>
+    <w:lsdException w:name="List Table 5 Dark Accent 5" w:uiPriority="50"/>
+    <w:lsdException w:name="List Table 6 Colorful Accent 5" w:uiPriority="51"/>
+    <w:lsdException w:name="List Table 7 Colorful Accent 5" w:uiPriority="52"/>
+    <w:lsdException w:name="List Table 1 Light Accent 6" w:uiPriority="46"/>
+    <w:lsdException w:name="List Table 2 Accent 6" w:uiPriority="47"/>
+    <w:lsdException w:name="List Table 3 Accent 6" w:uiPriority="48"/>
+    <w:lsdException w:name="List Table 4 Accent 6" w:uiPriority="49"/>
+    <w:lsdException w:name="List Table 5 Dark Accent 6" w:uiPriority="50"/>
+    <w:lsdException w:name="List Table 6 Colorful Accent 6" w:uiPriority="51"/>
+    <w:lsdException w:name="List Table 7 Colorful Accent 6" w:uiPriority="52"/>
   </w:latentStyles>
   <w:style w:type="paragraph" w:default="1" w:styleId="Normal">
     <w:name w:val="Normal"/>
@@ -1015,7 +1313,6 @@
     <w:uiPriority w:val="99"/>
     <w:semiHidden/>
     <w:unhideWhenUsed/>
-    <w:qFormat/>
     <w:tblPr>
       <w:tblInd w:w="0" w:type="dxa"/>
       <w:tblCellMar>

</xml_diff>

<commit_message>
Added Functional Requirements document scaleton
</commit_message>
<xml_diff>
--- a/Use cases.docx
+++ b/Use cases.docx
@@ -855,6 +855,24 @@
       <w:pPr>
         <w:pStyle w:val="ListParagraph"/>
         <w:numPr>
+          <w:ilvl w:val="2"/>
+          <w:numId w:val="1"/>
+        </w:numPr>
+        <w:rPr>
+          <w:sz w:val="24"/>
+        </w:rPr>
+      </w:pPr>
+      <w:r>
+        <w:rPr>
+          <w:sz w:val="24"/>
+        </w:rPr>
+        <w:t>PredictionOfStocks()</w:t>
+      </w:r>
+    </w:p>
+    <w:p>
+      <w:pPr>
+        <w:pStyle w:val="ListParagraph"/>
+        <w:numPr>
           <w:ilvl w:val="1"/>
           <w:numId w:val="1"/>
         </w:numPr>
@@ -950,6 +968,7 @@
         <w:rPr>
           <w:sz w:val="24"/>
         </w:rPr>
+        <w:lastRenderedPageBreak/>
         <w:t>incrementStockAdded()</w:t>
       </w:r>
     </w:p>
@@ -968,7 +987,6 @@
         <w:rPr>
           <w:sz w:val="24"/>
         </w:rPr>
-        <w:lastRenderedPageBreak/>
         <w:t>addMenueItems()</w:t>
       </w:r>
       <w:r>

</xml_diff>

<commit_message>
Made some changes to use cases document
</commit_message>
<xml_diff>
--- a/Use cases.docx
+++ b/Use cases.docx
@@ -68,87 +68,134 @@
           <w:numId w:val="1"/>
         </w:numPr>
         <w:rPr>
-          <w:sz w:val="24"/>
-        </w:rPr>
-      </w:pPr>
-      <w:r>
-        <w:rPr>
-          <w:sz w:val="24"/>
-        </w:rPr>
-        <w:t xml:space="preserve">Authentication </w:t>
-      </w:r>
-    </w:p>
-    <w:p>
-      <w:pPr>
-        <w:pStyle w:val="ListParagraph"/>
-        <w:numPr>
-          <w:ilvl w:val="2"/>
-          <w:numId w:val="1"/>
-        </w:numPr>
-        <w:rPr>
-          <w:sz w:val="24"/>
-        </w:rPr>
-      </w:pPr>
-      <w:r>
-        <w:rPr>
-          <w:sz w:val="24"/>
-        </w:rPr>
-        <w:t>getRoles()</w:t>
-      </w:r>
-    </w:p>
-    <w:p>
-      <w:pPr>
-        <w:pStyle w:val="ListParagraph"/>
-        <w:numPr>
-          <w:ilvl w:val="2"/>
-          <w:numId w:val="1"/>
-        </w:numPr>
-        <w:rPr>
-          <w:sz w:val="24"/>
-        </w:rPr>
-      </w:pPr>
-      <w:r>
-        <w:rPr>
-          <w:sz w:val="24"/>
-        </w:rPr>
-        <w:t>isAuthorized()</w:t>
-      </w:r>
-    </w:p>
-    <w:p>
-      <w:pPr>
-        <w:pStyle w:val="ListParagraph"/>
-        <w:numPr>
-          <w:ilvl w:val="2"/>
-          <w:numId w:val="1"/>
-        </w:numPr>
-        <w:rPr>
-          <w:sz w:val="24"/>
-        </w:rPr>
-      </w:pPr>
-      <w:r>
-        <w:rPr>
-          <w:sz w:val="24"/>
-        </w:rPr>
-        <w:t>isAdmin()</w:t>
-      </w:r>
-    </w:p>
-    <w:p>
-      <w:pPr>
-        <w:pStyle w:val="ListParagraph"/>
-        <w:numPr>
-          <w:ilvl w:val="2"/>
-          <w:numId w:val="1"/>
-        </w:numPr>
-        <w:rPr>
-          <w:sz w:val="24"/>
-        </w:rPr>
-      </w:pPr>
-      <w:r>
-        <w:rPr>
-          <w:sz w:val="24"/>
-        </w:rPr>
-        <w:t>isSuperUser()</w:t>
-      </w:r>
+          <w:i/>
+          <w:sz w:val="24"/>
+        </w:rPr>
+      </w:pPr>
+      <w:r>
+        <w:rPr>
+          <w:i/>
+          <w:sz w:val="24"/>
+        </w:rPr>
+        <w:t>Login</w:t>
+      </w:r>
+    </w:p>
+    <w:p>
+      <w:pPr>
+        <w:pStyle w:val="ListParagraph"/>
+        <w:numPr>
+          <w:ilvl w:val="2"/>
+          <w:numId w:val="1"/>
+        </w:numPr>
+        <w:rPr>
+          <w:i/>
+          <w:sz w:val="24"/>
+        </w:rPr>
+      </w:pPr>
+      <w:r>
+        <w:rPr>
+          <w:i/>
+          <w:sz w:val="24"/>
+        </w:rPr>
+        <w:t>validateLoginCredentials</w:t>
+      </w:r>
+      <w:r>
+        <w:rPr>
+          <w:i/>
+          <w:sz w:val="24"/>
+        </w:rPr>
+        <w:t>(</w:t>
+      </w:r>
+      <w:r>
+        <w:rPr>
+          <w:i/>
+          <w:sz w:val="24"/>
+        </w:rPr>
+        <w:t>Password, EmpId) //this one validates password</w:t>
+      </w:r>
+    </w:p>
+    <w:p>
+      <w:pPr>
+        <w:pStyle w:val="ListParagraph"/>
+        <w:numPr>
+          <w:ilvl w:val="2"/>
+          <w:numId w:val="1"/>
+        </w:numPr>
+        <w:rPr>
+          <w:i/>
+          <w:sz w:val="24"/>
+        </w:rPr>
+      </w:pPr>
+      <w:r>
+        <w:rPr>
+          <w:i/>
+          <w:sz w:val="24"/>
+        </w:rPr>
+        <w:t>forget password()</w:t>
+      </w:r>
+    </w:p>
+    <w:p>
+      <w:pPr>
+        <w:pStyle w:val="ListParagraph"/>
+        <w:numPr>
+          <w:ilvl w:val="2"/>
+          <w:numId w:val="1"/>
+        </w:numPr>
+        <w:rPr>
+          <w:i/>
+          <w:sz w:val="24"/>
+        </w:rPr>
+      </w:pPr>
+      <w:r>
+        <w:rPr>
+          <w:i/>
+          <w:sz w:val="24"/>
+        </w:rPr>
+        <w:t>authoriseUser()</w:t>
+      </w:r>
+    </w:p>
+    <w:p>
+      <w:pPr>
+        <w:pStyle w:val="ListParagraph"/>
+        <w:numPr>
+          <w:ilvl w:val="3"/>
+          <w:numId w:val="1"/>
+        </w:numPr>
+        <w:rPr>
+          <w:i/>
+          <w:sz w:val="24"/>
+        </w:rPr>
+      </w:pPr>
+      <w:r>
+        <w:rPr>
+          <w:i/>
+          <w:sz w:val="24"/>
+        </w:rPr>
+        <w:t>get</w:t>
+      </w:r>
+      <w:r>
+        <w:rPr>
+          <w:i/>
+          <w:sz w:val="24"/>
+        </w:rPr>
+        <w:t>AndAssign</w:t>
+      </w:r>
+      <w:r>
+        <w:rPr>
+          <w:i/>
+          <w:sz w:val="24"/>
+        </w:rPr>
+        <w:t>Roles()</w:t>
+      </w:r>
+    </w:p>
+    <w:p>
+      <w:pPr>
+        <w:pStyle w:val="ListParagraph"/>
+        <w:ind w:left="2880"/>
+        <w:rPr>
+          <w:sz w:val="24"/>
+        </w:rPr>
+      </w:pPr>
     </w:p>
     <w:p>
       <w:pPr>
@@ -158,107 +205,13 @@
           <w:numId w:val="1"/>
         </w:numPr>
         <w:rPr>
-          <w:sz w:val="24"/>
-        </w:rPr>
-      </w:pPr>
-      <w:r>
-        <w:rPr>
-          <w:sz w:val="24"/>
-        </w:rPr>
-        <w:t>Login</w:t>
-      </w:r>
-    </w:p>
-    <w:p>
-      <w:pPr>
-        <w:pStyle w:val="ListParagraph"/>
-        <w:numPr>
-          <w:ilvl w:val="2"/>
-          <w:numId w:val="1"/>
-        </w:numPr>
-        <w:rPr>
-          <w:sz w:val="24"/>
-        </w:rPr>
-      </w:pPr>
-      <w:r>
-        <w:rPr>
-          <w:sz w:val="24"/>
-        </w:rPr>
-        <w:t>employeeID</w:t>
-      </w:r>
-    </w:p>
-    <w:p>
-      <w:pPr>
-        <w:pStyle w:val="ListParagraph"/>
-        <w:numPr>
-          <w:ilvl w:val="2"/>
-          <w:numId w:val="1"/>
-        </w:numPr>
-        <w:rPr>
-          <w:sz w:val="24"/>
-        </w:rPr>
-      </w:pPr>
-      <w:r>
-        <w:rPr>
-          <w:sz w:val="24"/>
-        </w:rPr>
-        <w:t>validate() //validates that empid exists</w:t>
-      </w:r>
-    </w:p>
-    <w:p>
-      <w:pPr>
-        <w:pStyle w:val="ListParagraph"/>
-        <w:numPr>
-          <w:ilvl w:val="2"/>
-          <w:numId w:val="1"/>
-        </w:numPr>
-        <w:rPr>
-          <w:sz w:val="24"/>
-        </w:rPr>
-      </w:pPr>
-      <w:r>
-        <w:rPr>
-          <w:sz w:val="24"/>
-        </w:rPr>
-        <w:t>validateUserPass(Password, EmpId) //this one validates password</w:t>
-      </w:r>
-    </w:p>
-    <w:p>
-      <w:pPr>
-        <w:pStyle w:val="ListParagraph"/>
-        <w:numPr>
-          <w:ilvl w:val="2"/>
-          <w:numId w:val="1"/>
-        </w:numPr>
-        <w:rPr>
-          <w:sz w:val="24"/>
-        </w:rPr>
-      </w:pPr>
-      <w:r>
-        <w:rPr>
-          <w:sz w:val="24"/>
-        </w:rPr>
-        <w:t xml:space="preserve">forget </w:t>
-      </w:r>
-      <w:r>
-        <w:rPr>
-          <w:sz w:val="24"/>
-        </w:rPr>
-        <w:t>password()</w:t>
-      </w:r>
-    </w:p>
-    <w:p>
-      <w:pPr>
-        <w:pStyle w:val="ListParagraph"/>
-        <w:numPr>
-          <w:ilvl w:val="1"/>
-          <w:numId w:val="1"/>
-        </w:numPr>
-        <w:rPr>
-          <w:sz w:val="24"/>
-        </w:rPr>
-      </w:pPr>
-      <w:r>
-        <w:rPr>
+          <w:i/>
+          <w:sz w:val="24"/>
+        </w:rPr>
+      </w:pPr>
+      <w:r>
+        <w:rPr>
+          <w:i/>
           <w:sz w:val="24"/>
         </w:rPr>
         <w:t>Register</w:t>
@@ -272,47 +225,33 @@
           <w:numId w:val="1"/>
         </w:numPr>
         <w:rPr>
-          <w:sz w:val="24"/>
-        </w:rPr>
-      </w:pPr>
-      <w:r>
-        <w:rPr>
-          <w:sz w:val="24"/>
-        </w:rPr>
-        <w:t>employeeID</w:t>
-      </w:r>
-    </w:p>
-    <w:p>
-      <w:pPr>
-        <w:pStyle w:val="ListParagraph"/>
-        <w:numPr>
-          <w:ilvl w:val="2"/>
-          <w:numId w:val="1"/>
-        </w:numPr>
-        <w:rPr>
-          <w:sz w:val="24"/>
-        </w:rPr>
-      </w:pPr>
-      <w:r>
-        <w:rPr>
-          <w:sz w:val="24"/>
-        </w:rPr>
-        <w:t>email</w:t>
-      </w:r>
-    </w:p>
-    <w:p>
-      <w:pPr>
-        <w:pStyle w:val="ListParagraph"/>
-        <w:numPr>
-          <w:ilvl w:val="2"/>
-          <w:numId w:val="1"/>
-        </w:numPr>
-        <w:rPr>
-          <w:sz w:val="24"/>
-        </w:rPr>
-      </w:pPr>
-      <w:r>
-        <w:rPr>
+          <w:i/>
+          <w:sz w:val="24"/>
+        </w:rPr>
+      </w:pPr>
+      <w:r>
+        <w:rPr>
+          <w:i/>
+          <w:sz w:val="24"/>
+        </w:rPr>
+        <w:t>validateUser()</w:t>
+      </w:r>
+    </w:p>
+    <w:p>
+      <w:pPr>
+        <w:pStyle w:val="ListParagraph"/>
+        <w:numPr>
+          <w:ilvl w:val="2"/>
+          <w:numId w:val="1"/>
+        </w:numPr>
+        <w:rPr>
+          <w:i/>
+          <w:sz w:val="24"/>
+        </w:rPr>
+      </w:pPr>
+      <w:r>
+        <w:rPr>
+          <w:i/>
           <w:sz w:val="24"/>
         </w:rPr>
         <w:t>saveDetails()</w:t>
@@ -326,17 +265,27 @@
           <w:numId w:val="1"/>
         </w:numPr>
         <w:rPr>
-          <w:sz w:val="24"/>
-        </w:rPr>
-      </w:pPr>
-      <w:r>
-        <w:rPr>
+          <w:i/>
+          <w:sz w:val="24"/>
+        </w:rPr>
+      </w:pPr>
+      <w:r>
+        <w:rPr>
+          <w:i/>
+          <w:sz w:val="24"/>
+        </w:rPr>
+        <w:t>//</w:t>
+      </w:r>
+      <w:r>
+        <w:rPr>
+          <w:i/>
           <w:sz w:val="24"/>
         </w:rPr>
         <w:t xml:space="preserve">setProfile() // on registration all profile limits, ect can be set but it can  </w:t>
       </w:r>
       <w:r>
         <w:rPr>
+          <w:i/>
           <w:sz w:val="24"/>
         </w:rPr>
         <w:tab/>
@@ -351,127 +300,45 @@
           <w:numId w:val="1"/>
         </w:numPr>
         <w:rPr>
+          <w:i/>
           <w:sz w:val="24"/>
           <w:shd w:val="clear" w:color="auto" w:fill="FFFF00"/>
         </w:rPr>
       </w:pPr>
       <w:r>
         <w:rPr>
+          <w:i/>
           <w:sz w:val="24"/>
           <w:shd w:val="clear" w:color="auto" w:fill="FFFF00"/>
         </w:rPr>
-        <w:t>Profile (S)</w:t>
-      </w:r>
-    </w:p>
-    <w:p>
-      <w:pPr>
-        <w:pStyle w:val="ListParagraph"/>
-        <w:numPr>
-          <w:ilvl w:val="2"/>
-          <w:numId w:val="1"/>
-        </w:numPr>
-        <w:rPr>
-          <w:sz w:val="24"/>
-        </w:rPr>
-      </w:pPr>
-      <w:r>
-        <w:rPr>
-          <w:sz w:val="24"/>
-        </w:rPr>
-        <w:t>employeeID</w:t>
-      </w:r>
-    </w:p>
-    <w:p>
-      <w:pPr>
-        <w:pStyle w:val="ListParagraph"/>
-        <w:numPr>
-          <w:ilvl w:val="2"/>
-          <w:numId w:val="1"/>
-        </w:numPr>
-        <w:rPr>
-          <w:sz w:val="24"/>
-        </w:rPr>
-      </w:pPr>
-      <w:r>
-        <w:rPr>
-          <w:sz w:val="24"/>
-        </w:rPr>
-        <w:t>setlimit() // plugable option controlled by superUser</w:t>
-      </w:r>
-    </w:p>
-    <w:p>
-      <w:pPr>
-        <w:pStyle w:val="ListParagraph"/>
-        <w:numPr>
-          <w:ilvl w:val="2"/>
-          <w:numId w:val="1"/>
-        </w:numPr>
-        <w:rPr>
-          <w:sz w:val="24"/>
-        </w:rPr>
-      </w:pPr>
-      <w:r>
-        <w:rPr>
-          <w:sz w:val="24"/>
-        </w:rPr>
-        <w:t>limit</w:t>
-      </w:r>
-    </w:p>
-    <w:p>
-      <w:pPr>
-        <w:pStyle w:val="ListParagraph"/>
-        <w:numPr>
-          <w:ilvl w:val="2"/>
-          <w:numId w:val="1"/>
-        </w:numPr>
-        <w:rPr>
-          <w:sz w:val="24"/>
-        </w:rPr>
-      </w:pPr>
-      <w:r>
-        <w:rPr>
-          <w:sz w:val="24"/>
-        </w:rPr>
-        <w:t>favourite</w:t>
-      </w:r>
-      <w:r>
-        <w:rPr>
-          <w:sz w:val="24"/>
-        </w:rPr>
-        <w:t>s()</w:t>
-      </w:r>
-    </w:p>
-    <w:p>
-      <w:pPr>
-        <w:pStyle w:val="ListParagraph"/>
-        <w:numPr>
-          <w:ilvl w:val="2"/>
-          <w:numId w:val="1"/>
-        </w:numPr>
-        <w:rPr>
-          <w:sz w:val="24"/>
-        </w:rPr>
-      </w:pPr>
-      <w:r>
-        <w:rPr>
-          <w:sz w:val="24"/>
-        </w:rPr>
-        <w:t>history()</w:t>
-      </w:r>
-    </w:p>
-    <w:p>
-      <w:pPr>
-        <w:pStyle w:val="ListParagraph"/>
-        <w:numPr>
-          <w:ilvl w:val="2"/>
-          <w:numId w:val="1"/>
-        </w:numPr>
-        <w:rPr>
-          <w:sz w:val="24"/>
-        </w:rPr>
-      </w:pPr>
-      <w:r>
-        <w:rPr>
+        <w:t>ManageProfile (</w:t>
+      </w:r>
+      <w:bookmarkStart w:id="0" w:name="_GoBack"/>
+      <w:bookmarkEnd w:id="0"/>
+      <w:r>
+        <w:rPr>
+          <w:i/>
+          <w:sz w:val="24"/>
+          <w:shd w:val="clear" w:color="auto" w:fill="FFFF00"/>
+        </w:rPr>
+        <w:t>)</w:t>
+      </w:r>
+    </w:p>
+    <w:p>
+      <w:pPr>
+        <w:pStyle w:val="ListParagraph"/>
+        <w:numPr>
+          <w:ilvl w:val="2"/>
+          <w:numId w:val="1"/>
+        </w:numPr>
+        <w:rPr>
+          <w:i/>
+          <w:sz w:val="24"/>
+        </w:rPr>
+      </w:pPr>
+      <w:r>
+        <w:rPr>
+          <w:i/>
           <w:sz w:val="24"/>
         </w:rPr>
         <w:t>editProfile()</w:t>
@@ -481,33 +348,17 @@
       <w:pPr>
         <w:pStyle w:val="ListParagraph"/>
         <w:numPr>
-          <w:ilvl w:val="2"/>
-          <w:numId w:val="1"/>
-        </w:numPr>
-        <w:rPr>
-          <w:sz w:val="24"/>
-        </w:rPr>
-      </w:pPr>
-      <w:r>
-        <w:rPr>
-          <w:sz w:val="24"/>
-        </w:rPr>
-        <w:t>updateContactInfo()</w:t>
-      </w:r>
-    </w:p>
-    <w:p>
-      <w:pPr>
-        <w:pStyle w:val="ListParagraph"/>
-        <w:numPr>
-          <w:ilvl w:val="2"/>
-          <w:numId w:val="1"/>
-        </w:numPr>
-        <w:rPr>
-          <w:sz w:val="24"/>
-        </w:rPr>
-      </w:pPr>
-      <w:r>
-        <w:rPr>
+          <w:ilvl w:val="3"/>
+          <w:numId w:val="1"/>
+        </w:numPr>
+        <w:rPr>
+          <w:i/>
+          <w:sz w:val="24"/>
+        </w:rPr>
+      </w:pPr>
+      <w:r>
+        <w:rPr>
+          <w:i/>
           <w:sz w:val="24"/>
         </w:rPr>
         <w:t>changePassword()</w:t>
@@ -517,36 +368,125 @@
       <w:pPr>
         <w:pStyle w:val="ListParagraph"/>
         <w:numPr>
-          <w:ilvl w:val="2"/>
-          <w:numId w:val="1"/>
-        </w:numPr>
-        <w:rPr>
-          <w:sz w:val="24"/>
-        </w:rPr>
-      </w:pPr>
-      <w:r>
-        <w:rPr>
-          <w:sz w:val="24"/>
-        </w:rPr>
-        <w:t>accountHistory</w:t>
-      </w:r>
-    </w:p>
-    <w:p>
-      <w:pPr>
-        <w:pStyle w:val="ListParagraph"/>
-        <w:numPr>
-          <w:ilvl w:val="2"/>
-          <w:numId w:val="1"/>
-        </w:numPr>
-        <w:rPr>
-          <w:sz w:val="24"/>
-        </w:rPr>
-      </w:pPr>
-      <w:r>
-        <w:rPr>
-          <w:sz w:val="24"/>
-        </w:rPr>
-        <w:t>billPerMonth</w:t>
+          <w:ilvl w:val="3"/>
+          <w:numId w:val="1"/>
+        </w:numPr>
+        <w:rPr>
+          <w:i/>
+          <w:sz w:val="24"/>
+        </w:rPr>
+      </w:pPr>
+      <w:r>
+        <w:rPr>
+          <w:i/>
+          <w:sz w:val="24"/>
+        </w:rPr>
+        <w:t>changeEmail()</w:t>
+      </w:r>
+    </w:p>
+    <w:p>
+      <w:pPr>
+        <w:pStyle w:val="ListParagraph"/>
+        <w:numPr>
+          <w:ilvl w:val="3"/>
+          <w:numId w:val="1"/>
+        </w:numPr>
+        <w:rPr>
+          <w:i/>
+          <w:sz w:val="24"/>
+        </w:rPr>
+      </w:pPr>
+      <w:r>
+        <w:rPr>
+          <w:i/>
+          <w:sz w:val="24"/>
+        </w:rPr>
+        <w:t xml:space="preserve">setLimit() // </w:t>
+      </w:r>
+      <w:r>
+        <w:rPr>
+          <w:i/>
+          <w:sz w:val="24"/>
+        </w:rPr>
+        <w:t>plugable option controlled by superUser</w:t>
+      </w:r>
+    </w:p>
+    <w:p>
+      <w:pPr>
+        <w:pStyle w:val="ListParagraph"/>
+        <w:numPr>
+          <w:ilvl w:val="3"/>
+          <w:numId w:val="1"/>
+        </w:numPr>
+        <w:rPr>
+          <w:sz w:val="24"/>
+        </w:rPr>
+      </w:pPr>
+      <w:r>
+        <w:rPr>
+          <w:sz w:val="24"/>
+        </w:rPr>
+        <w:t>editRecipients()//send to payroll or to yourself</w:t>
+      </w:r>
+    </w:p>
+    <w:p>
+      <w:pPr>
+        <w:pStyle w:val="ListParagraph"/>
+        <w:numPr>
+          <w:ilvl w:val="2"/>
+          <w:numId w:val="1"/>
+        </w:numPr>
+        <w:rPr>
+          <w:i/>
+          <w:sz w:val="24"/>
+        </w:rPr>
+      </w:pPr>
+      <w:r>
+        <w:rPr>
+          <w:i/>
+          <w:sz w:val="24"/>
+        </w:rPr>
+        <w:t>generateBill()</w:t>
+      </w:r>
+    </w:p>
+    <w:p>
+      <w:pPr>
+        <w:pStyle w:val="ListParagraph"/>
+        <w:numPr>
+          <w:ilvl w:val="2"/>
+          <w:numId w:val="1"/>
+        </w:numPr>
+        <w:rPr>
+          <w:i/>
+          <w:sz w:val="24"/>
+        </w:rPr>
+      </w:pPr>
+      <w:r>
+        <w:rPr>
+          <w:i/>
+          <w:sz w:val="24"/>
+        </w:rPr>
+        <w:t>viewHistory()</w:t>
+      </w:r>
+    </w:p>
+    <w:p>
+      <w:pPr>
+        <w:pStyle w:val="ListParagraph"/>
+        <w:numPr>
+          <w:ilvl w:val="2"/>
+          <w:numId w:val="1"/>
+        </w:numPr>
+        <w:rPr>
+          <w:i/>
+          <w:sz w:val="24"/>
+        </w:rPr>
+      </w:pPr>
+      <w:r>
+        <w:rPr>
+          <w:i/>
+          <w:sz w:val="24"/>
+        </w:rPr>
+        <w:t>generateFavourites()</w:t>
       </w:r>
     </w:p>
     <w:p>
@@ -557,31 +497,35 @@
           <w:numId w:val="1"/>
         </w:numPr>
         <w:rPr>
+          <w:i/>
           <w:sz w:val="24"/>
           <w:shd w:val="clear" w:color="auto" w:fill="FFFF00"/>
         </w:rPr>
       </w:pPr>
       <w:r>
         <w:rPr>
+          <w:i/>
           <w:sz w:val="24"/>
           <w:shd w:val="clear" w:color="auto" w:fill="FFFF00"/>
         </w:rPr>
-        <w:t>Purchasing/ ordering (S)</w:t>
-      </w:r>
-    </w:p>
-    <w:p>
-      <w:pPr>
-        <w:pStyle w:val="ListParagraph"/>
-        <w:numPr>
-          <w:ilvl w:val="2"/>
-          <w:numId w:val="1"/>
-        </w:numPr>
-        <w:rPr>
-          <w:sz w:val="24"/>
-        </w:rPr>
-      </w:pPr>
-      <w:r>
-        <w:rPr>
+        <w:t>PlaceOrder</w:t>
+      </w:r>
+    </w:p>
+    <w:p>
+      <w:pPr>
+        <w:pStyle w:val="ListParagraph"/>
+        <w:numPr>
+          <w:ilvl w:val="2"/>
+          <w:numId w:val="1"/>
+        </w:numPr>
+        <w:rPr>
+          <w:i/>
+          <w:sz w:val="24"/>
+        </w:rPr>
+      </w:pPr>
+      <w:r>
+        <w:rPr>
+          <w:i/>
           <w:sz w:val="24"/>
         </w:rPr>
         <w:t>checkLimits()</w:t>
@@ -595,11 +539,13 @@
           <w:numId w:val="1"/>
         </w:numPr>
         <w:rPr>
-          <w:sz w:val="24"/>
-        </w:rPr>
-      </w:pPr>
-      <w:r>
-        <w:rPr>
+          <w:i/>
+          <w:sz w:val="24"/>
+        </w:rPr>
+      </w:pPr>
+      <w:r>
+        <w:rPr>
+          <w:i/>
           <w:sz w:val="24"/>
         </w:rPr>
         <w:t>generateBill()</w:t>
@@ -613,14 +559,16 @@
           <w:numId w:val="1"/>
         </w:numPr>
         <w:rPr>
-          <w:sz w:val="24"/>
-        </w:rPr>
-      </w:pPr>
-      <w:r>
-        <w:rPr>
-          <w:sz w:val="24"/>
-        </w:rPr>
-        <w:t>placeOrder()</w:t>
+          <w:i/>
+          <w:sz w:val="24"/>
+        </w:rPr>
+      </w:pPr>
+      <w:r>
+        <w:rPr>
+          <w:i/>
+          <w:sz w:val="24"/>
+        </w:rPr>
+        <w:t>checkProductAvailability()</w:t>
       </w:r>
     </w:p>
     <w:p>
@@ -712,31 +660,25 @@
           <w:sz w:val="24"/>
         </w:rPr>
         <w:tab/>
-        <w:t xml:space="preserve">        from their sallary else they need to settle manu</w:t>
-      </w:r>
-      <w:r>
-        <w:rPr>
-          <w:sz w:val="24"/>
-        </w:rPr>
-        <w:t>ally</w:t>
-      </w:r>
-    </w:p>
-    <w:p>
-      <w:pPr>
-        <w:pStyle w:val="ListParagraph"/>
-        <w:numPr>
-          <w:ilvl w:val="2"/>
-          <w:numId w:val="1"/>
-        </w:numPr>
-        <w:rPr>
-          <w:sz w:val="24"/>
-        </w:rPr>
-      </w:pPr>
-      <w:r>
-        <w:rPr>
-          <w:sz w:val="24"/>
-        </w:rPr>
-        <w:t>editRecipients()</w:t>
+        <w:t xml:space="preserve">        from their sallary else they need to settle manually</w:t>
+      </w:r>
+    </w:p>
+    <w:p>
+      <w:pPr>
+        <w:pStyle w:val="ListParagraph"/>
+        <w:numPr>
+          <w:ilvl w:val="2"/>
+          <w:numId w:val="1"/>
+        </w:numPr>
+        <w:rPr>
+          <w:sz w:val="24"/>
+        </w:rPr>
+      </w:pPr>
+      <w:r>
+        <w:rPr>
+          <w:sz w:val="24"/>
+        </w:rPr>
+        <w:t>notifyOrderReady()</w:t>
       </w:r>
     </w:p>
     <w:p>
@@ -846,121 +788,115 @@
         <w:rPr>
           <w:sz w:val="24"/>
         </w:rPr>
+        <w:t>addDailySpecials()</w:t>
+      </w:r>
+    </w:p>
+    <w:p>
+      <w:pPr>
+        <w:pStyle w:val="ListParagraph"/>
+        <w:numPr>
+          <w:ilvl w:val="2"/>
+          <w:numId w:val="1"/>
+        </w:numPr>
+        <w:rPr>
+          <w:sz w:val="24"/>
+        </w:rPr>
+      </w:pPr>
+      <w:r>
+        <w:rPr>
+          <w:sz w:val="24"/>
+        </w:rPr>
+        <w:t>decrementItemsPurchased()</w:t>
+      </w:r>
+    </w:p>
+    <w:p>
+      <w:pPr>
+        <w:pStyle w:val="ListParagraph"/>
+        <w:numPr>
+          <w:ilvl w:val="2"/>
+          <w:numId w:val="1"/>
+        </w:numPr>
+        <w:rPr>
+          <w:sz w:val="24"/>
+        </w:rPr>
+      </w:pPr>
+      <w:r>
+        <w:rPr>
+          <w:sz w:val="24"/>
+        </w:rPr>
+        <w:t>incrementStockAdded()</w:t>
+      </w:r>
+    </w:p>
+    <w:p>
+      <w:pPr>
+        <w:pStyle w:val="ListParagraph"/>
+        <w:numPr>
+          <w:ilvl w:val="2"/>
+          <w:numId w:val="1"/>
+        </w:numPr>
+        <w:rPr>
+          <w:sz w:val="24"/>
+        </w:rPr>
+      </w:pPr>
+      <w:r>
+        <w:rPr>
+          <w:sz w:val="24"/>
+        </w:rPr>
+        <w:t>addMenueItems() // superUser or cafeteria staff?</w:t>
+      </w:r>
+    </w:p>
+    <w:p>
+      <w:pPr>
+        <w:pStyle w:val="ListParagraph"/>
+        <w:numPr>
+          <w:ilvl w:val="2"/>
+          <w:numId w:val="1"/>
+        </w:numPr>
+        <w:rPr>
+          <w:sz w:val="24"/>
+        </w:rPr>
+      </w:pPr>
+      <w:r>
+        <w:rPr>
+          <w:sz w:val="24"/>
+        </w:rPr>
+        <w:t>editMenueItems()//superUser or cafeteria staff?</w:t>
+      </w:r>
+    </w:p>
+    <w:p>
+      <w:pPr>
+        <w:pStyle w:val="ListParagraph"/>
+        <w:numPr>
+          <w:ilvl w:val="2"/>
+          <w:numId w:val="1"/>
+        </w:numPr>
+        <w:rPr>
+          <w:sz w:val="24"/>
+        </w:rPr>
+      </w:pPr>
+      <w:r>
+        <w:rPr>
+          <w:sz w:val="24"/>
+        </w:rPr>
+        <w:t>viewOrders() // view what orders needs to be made</w:t>
+      </w:r>
+    </w:p>
+    <w:p>
+      <w:pPr>
+        <w:pStyle w:val="ListParagraph"/>
+        <w:numPr>
+          <w:ilvl w:val="2"/>
+          <w:numId w:val="1"/>
+        </w:numPr>
+        <w:rPr>
+          <w:sz w:val="24"/>
+        </w:rPr>
+      </w:pPr>
+      <w:r>
+        <w:rPr>
+          <w:sz w:val="24"/>
+        </w:rPr>
         <w:lastRenderedPageBreak/>
-        <w:t>addDailySpecials()</w:t>
-      </w:r>
-    </w:p>
-    <w:p>
-      <w:pPr>
-        <w:pStyle w:val="ListParagraph"/>
-        <w:numPr>
-          <w:ilvl w:val="2"/>
-          <w:numId w:val="1"/>
-        </w:numPr>
-        <w:rPr>
-          <w:sz w:val="24"/>
-        </w:rPr>
-      </w:pPr>
-      <w:r>
-        <w:rPr>
-          <w:sz w:val="24"/>
-        </w:rPr>
-        <w:t>decrementItemsPurchased()</w:t>
-      </w:r>
-    </w:p>
-    <w:p>
-      <w:pPr>
-        <w:pStyle w:val="ListParagraph"/>
-        <w:numPr>
-          <w:ilvl w:val="2"/>
-          <w:numId w:val="1"/>
-        </w:numPr>
-        <w:rPr>
-          <w:sz w:val="24"/>
-        </w:rPr>
-      </w:pPr>
-      <w:r>
-        <w:rPr>
-          <w:sz w:val="24"/>
-        </w:rPr>
-        <w:t>incrementStockAdded()</w:t>
-      </w:r>
-    </w:p>
-    <w:p>
-      <w:pPr>
-        <w:pStyle w:val="ListParagraph"/>
-        <w:numPr>
-          <w:ilvl w:val="2"/>
-          <w:numId w:val="1"/>
-        </w:numPr>
-        <w:rPr>
-          <w:sz w:val="24"/>
-        </w:rPr>
-      </w:pPr>
-      <w:r>
-        <w:rPr>
-          <w:sz w:val="24"/>
-        </w:rPr>
-        <w:t>addMenueItems() // superUser or cafeteria staff?</w:t>
-      </w:r>
-    </w:p>
-    <w:p>
-      <w:pPr>
-        <w:pStyle w:val="ListParagraph"/>
-        <w:numPr>
-          <w:ilvl w:val="2"/>
-          <w:numId w:val="1"/>
-        </w:numPr>
-        <w:rPr>
-          <w:sz w:val="24"/>
-        </w:rPr>
-      </w:pPr>
-      <w:r>
-        <w:rPr>
-          <w:sz w:val="24"/>
-        </w:rPr>
-        <w:t>editMenueItems()//superUser or cafeteria staff?</w:t>
-      </w:r>
-    </w:p>
-    <w:p>
-      <w:pPr>
-        <w:pStyle w:val="ListParagraph"/>
-        <w:numPr>
-          <w:ilvl w:val="2"/>
-          <w:numId w:val="1"/>
-        </w:numPr>
-        <w:rPr>
-          <w:sz w:val="24"/>
-        </w:rPr>
-      </w:pPr>
-      <w:r>
-        <w:rPr>
-          <w:sz w:val="24"/>
-        </w:rPr>
-        <w:t>v</w:t>
-      </w:r>
-      <w:r>
-        <w:rPr>
-          <w:sz w:val="24"/>
-        </w:rPr>
-        <w:t>iewOrders() // view what orders needs to be made</w:t>
-      </w:r>
-    </w:p>
-    <w:p>
-      <w:pPr>
-        <w:pStyle w:val="ListParagraph"/>
-        <w:numPr>
-          <w:ilvl w:val="2"/>
-          <w:numId w:val="1"/>
-        </w:numPr>
-        <w:rPr>
-          <w:sz w:val="24"/>
-        </w:rPr>
-      </w:pPr>
-      <w:r>
-        <w:rPr>
-          <w:sz w:val="24"/>
-        </w:rPr>
         <w:t>markFinishedOrders() // tick off finished orders</w:t>
       </w:r>
     </w:p>
@@ -979,13 +915,7 @@
         <w:rPr>
           <w:sz w:val="24"/>
         </w:rPr>
-        <w:t>e-mail/smsClient() // when order is done client gets notif</w:t>
-      </w:r>
-      <w:r>
-        <w:rPr>
-          <w:sz w:val="24"/>
-        </w:rPr>
-        <w:t>ied</w:t>
+        <w:t>e-mail/smsClient() // when order is done client gets notified</w:t>
       </w:r>
     </w:p>
     <w:p>
@@ -1041,8 +971,6 @@
         </w:rPr>
         <w:t>changeName() //superUser</w:t>
       </w:r>
-      <w:bookmarkStart w:id="0" w:name="_GoBack"/>
-      <w:bookmarkEnd w:id="0"/>
     </w:p>
     <w:p/>
     <w:sectPr>

</xml_diff>

<commit_message>
Made changes to use cases document
</commit_message>
<xml_diff>
--- a/Use cases.docx
+++ b/Use cases.docx
@@ -313,35 +313,584 @@
         </w:rPr>
         <w:t>ManageProfile (</w:t>
       </w:r>
+      <w:r>
+        <w:rPr>
+          <w:i/>
+          <w:sz w:val="24"/>
+          <w:shd w:val="clear" w:color="auto" w:fill="FFFF00"/>
+        </w:rPr>
+        <w:t>)</w:t>
+      </w:r>
+    </w:p>
+    <w:p>
+      <w:pPr>
+        <w:pStyle w:val="ListParagraph"/>
+        <w:numPr>
+          <w:ilvl w:val="2"/>
+          <w:numId w:val="1"/>
+        </w:numPr>
+        <w:rPr>
+          <w:i/>
+          <w:sz w:val="24"/>
+        </w:rPr>
+      </w:pPr>
+      <w:r>
+        <w:rPr>
+          <w:i/>
+          <w:sz w:val="24"/>
+        </w:rPr>
+        <w:t>editProfile()</w:t>
+      </w:r>
+    </w:p>
+    <w:p>
+      <w:pPr>
+        <w:pStyle w:val="ListParagraph"/>
+        <w:numPr>
+          <w:ilvl w:val="3"/>
+          <w:numId w:val="1"/>
+        </w:numPr>
+        <w:rPr>
+          <w:i/>
+          <w:sz w:val="24"/>
+        </w:rPr>
+      </w:pPr>
+      <w:r>
+        <w:rPr>
+          <w:i/>
+          <w:sz w:val="24"/>
+        </w:rPr>
+        <w:t>changePassword()</w:t>
+      </w:r>
+    </w:p>
+    <w:p>
+      <w:pPr>
+        <w:pStyle w:val="ListParagraph"/>
+        <w:numPr>
+          <w:ilvl w:val="3"/>
+          <w:numId w:val="1"/>
+        </w:numPr>
+        <w:rPr>
+          <w:i/>
+          <w:sz w:val="24"/>
+        </w:rPr>
+      </w:pPr>
+      <w:r>
+        <w:rPr>
+          <w:i/>
+          <w:sz w:val="24"/>
+        </w:rPr>
+        <w:t>changeEmail()</w:t>
+      </w:r>
+    </w:p>
+    <w:p>
+      <w:pPr>
+        <w:pStyle w:val="ListParagraph"/>
+        <w:numPr>
+          <w:ilvl w:val="3"/>
+          <w:numId w:val="1"/>
+        </w:numPr>
+        <w:rPr>
+          <w:i/>
+          <w:sz w:val="24"/>
+        </w:rPr>
+      </w:pPr>
+      <w:r>
+        <w:rPr>
+          <w:i/>
+          <w:sz w:val="24"/>
+        </w:rPr>
+        <w:t xml:space="preserve">setLimit() // </w:t>
+      </w:r>
+      <w:r>
+        <w:rPr>
+          <w:i/>
+          <w:sz w:val="24"/>
+        </w:rPr>
+        <w:t>plugable option controlled by superUser</w:t>
+      </w:r>
+    </w:p>
+    <w:p>
+      <w:pPr>
+        <w:pStyle w:val="ListParagraph"/>
+        <w:numPr>
+          <w:ilvl w:val="3"/>
+          <w:numId w:val="1"/>
+        </w:numPr>
+        <w:rPr>
+          <w:sz w:val="24"/>
+        </w:rPr>
+      </w:pPr>
+      <w:r>
+        <w:rPr>
+          <w:sz w:val="24"/>
+        </w:rPr>
+        <w:t>editRecipients()//send to payroll or to yourself</w:t>
+      </w:r>
+    </w:p>
+    <w:p>
+      <w:pPr>
+        <w:pStyle w:val="ListParagraph"/>
+        <w:numPr>
+          <w:ilvl w:val="2"/>
+          <w:numId w:val="1"/>
+        </w:numPr>
+        <w:rPr>
+          <w:i/>
+          <w:sz w:val="24"/>
+        </w:rPr>
+      </w:pPr>
+      <w:r>
+        <w:rPr>
+          <w:i/>
+          <w:sz w:val="24"/>
+        </w:rPr>
+        <w:t>generateBill()</w:t>
+      </w:r>
+    </w:p>
+    <w:p>
+      <w:pPr>
+        <w:pStyle w:val="ListParagraph"/>
+        <w:numPr>
+          <w:ilvl w:val="2"/>
+          <w:numId w:val="1"/>
+        </w:numPr>
+        <w:rPr>
+          <w:i/>
+          <w:sz w:val="24"/>
+        </w:rPr>
+      </w:pPr>
+      <w:r>
+        <w:rPr>
+          <w:i/>
+          <w:sz w:val="24"/>
+        </w:rPr>
+        <w:t>viewHistory()</w:t>
+      </w:r>
+    </w:p>
+    <w:p>
+      <w:pPr>
+        <w:pStyle w:val="ListParagraph"/>
+        <w:numPr>
+          <w:ilvl w:val="2"/>
+          <w:numId w:val="1"/>
+        </w:numPr>
+        <w:rPr>
+          <w:i/>
+          <w:sz w:val="24"/>
+        </w:rPr>
+      </w:pPr>
+      <w:r>
+        <w:rPr>
+          <w:i/>
+          <w:sz w:val="24"/>
+        </w:rPr>
+        <w:t>generateFavourites()</w:t>
+      </w:r>
+    </w:p>
+    <w:p>
+      <w:pPr>
+        <w:pStyle w:val="ListParagraph"/>
+        <w:numPr>
+          <w:ilvl w:val="1"/>
+          <w:numId w:val="1"/>
+        </w:numPr>
+        <w:rPr>
+          <w:i/>
+          <w:sz w:val="24"/>
+          <w:shd w:val="clear" w:color="auto" w:fill="FFFF00"/>
+        </w:rPr>
+      </w:pPr>
+      <w:r>
+        <w:rPr>
+          <w:i/>
+          <w:sz w:val="24"/>
+          <w:shd w:val="clear" w:color="auto" w:fill="FFFF00"/>
+        </w:rPr>
+        <w:t>PlaceOrder</w:t>
+      </w:r>
+    </w:p>
+    <w:p>
+      <w:pPr>
+        <w:pStyle w:val="ListParagraph"/>
+        <w:numPr>
+          <w:ilvl w:val="2"/>
+          <w:numId w:val="1"/>
+        </w:numPr>
+        <w:rPr>
+          <w:i/>
+          <w:sz w:val="24"/>
+        </w:rPr>
+      </w:pPr>
+      <w:r>
+        <w:rPr>
+          <w:i/>
+          <w:sz w:val="24"/>
+        </w:rPr>
+        <w:t>checkProductAvailability()</w:t>
+      </w:r>
       <w:bookmarkStart w:id="0" w:name="_GoBack"/>
       <w:bookmarkEnd w:id="0"/>
-      <w:r>
-        <w:rPr>
-          <w:i/>
+    </w:p>
+    <w:p>
+      <w:pPr>
+        <w:pStyle w:val="ListParagraph"/>
+        <w:numPr>
+          <w:ilvl w:val="2"/>
+          <w:numId w:val="1"/>
+        </w:numPr>
+        <w:rPr>
+          <w:i/>
+          <w:sz w:val="24"/>
+        </w:rPr>
+      </w:pPr>
+      <w:r>
+        <w:rPr>
+          <w:i/>
+          <w:sz w:val="24"/>
+        </w:rPr>
+        <w:t>checkLimits()</w:t>
+      </w:r>
+    </w:p>
+    <w:p>
+      <w:pPr>
+        <w:pStyle w:val="ListParagraph"/>
+        <w:numPr>
+          <w:ilvl w:val="2"/>
+          <w:numId w:val="1"/>
+        </w:numPr>
+        <w:rPr>
+          <w:i/>
+          <w:sz w:val="24"/>
+        </w:rPr>
+      </w:pPr>
+      <w:r>
+        <w:rPr>
+          <w:i/>
+          <w:sz w:val="24"/>
+        </w:rPr>
+        <w:t>generateBill()</w:t>
+      </w:r>
+    </w:p>
+    <w:p>
+      <w:pPr>
+        <w:pStyle w:val="ListParagraph"/>
+        <w:numPr>
+          <w:ilvl w:val="1"/>
+          <w:numId w:val="1"/>
+        </w:numPr>
+        <w:rPr>
+          <w:sz w:val="24"/>
+        </w:rPr>
+      </w:pPr>
+      <w:r>
+        <w:rPr>
+          <w:sz w:val="24"/>
+        </w:rPr>
+        <w:t>Notification</w:t>
+      </w:r>
+    </w:p>
+    <w:p>
+      <w:pPr>
+        <w:pStyle w:val="ListParagraph"/>
+        <w:numPr>
+          <w:ilvl w:val="2"/>
+          <w:numId w:val="1"/>
+        </w:numPr>
+        <w:rPr>
+          <w:sz w:val="24"/>
+        </w:rPr>
+      </w:pPr>
+      <w:r>
+        <w:rPr>
+          <w:sz w:val="24"/>
+        </w:rPr>
+        <w:t>sendMonthlyBillDetailed() // this will contain all orders, ect</w:t>
+      </w:r>
+    </w:p>
+    <w:p>
+      <w:pPr>
+        <w:pStyle w:val="ListParagraph"/>
+        <w:numPr>
+          <w:ilvl w:val="2"/>
+          <w:numId w:val="1"/>
+        </w:numPr>
+        <w:rPr>
+          <w:sz w:val="24"/>
+        </w:rPr>
+      </w:pPr>
+      <w:r>
+        <w:rPr>
+          <w:sz w:val="24"/>
+        </w:rPr>
+        <w:t>sendMonthlyBillSummary() // this will just have the totals</w:t>
+      </w:r>
+    </w:p>
+    <w:p>
+      <w:pPr>
+        <w:pStyle w:val="ListParagraph"/>
+        <w:numPr>
+          <w:ilvl w:val="2"/>
+          <w:numId w:val="1"/>
+        </w:numPr>
+        <w:rPr>
+          <w:sz w:val="24"/>
+        </w:rPr>
+      </w:pPr>
+      <w:r>
+        <w:rPr>
+          <w:sz w:val="24"/>
+        </w:rPr>
+        <w:t xml:space="preserve">sendToFinance() // superUser can send summary of all clients who </w:t>
+      </w:r>
+      <w:r>
+        <w:rPr>
+          <w:sz w:val="24"/>
+        </w:rPr>
+        <w:tab/>
+        <w:t xml:space="preserve">                     bought on a bill and requested to have it ded</w:t>
+      </w:r>
+      <w:r>
+        <w:rPr>
+          <w:sz w:val="24"/>
+        </w:rPr>
+        <w:t xml:space="preserve">ucted  </w:t>
+      </w:r>
+      <w:r>
+        <w:rPr>
+          <w:sz w:val="24"/>
+        </w:rPr>
+        <w:tab/>
+      </w:r>
+      <w:r>
+        <w:rPr>
+          <w:sz w:val="24"/>
+        </w:rPr>
+        <w:tab/>
+        <w:t xml:space="preserve">        from their sal</w:t>
+      </w:r>
+      <w:r>
+        <w:rPr>
+          <w:sz w:val="24"/>
+        </w:rPr>
+        <w:t>ary else they need to settle manually</w:t>
+      </w:r>
+    </w:p>
+    <w:p>
+      <w:pPr>
+        <w:pStyle w:val="ListParagraph"/>
+        <w:numPr>
+          <w:ilvl w:val="1"/>
+          <w:numId w:val="1"/>
+        </w:numPr>
+        <w:rPr>
           <w:sz w:val="24"/>
           <w:shd w:val="clear" w:color="auto" w:fill="FFFF00"/>
         </w:rPr>
-        <w:t>)</w:t>
-      </w:r>
-    </w:p>
-    <w:p>
-      <w:pPr>
-        <w:pStyle w:val="ListParagraph"/>
-        <w:numPr>
-          <w:ilvl w:val="2"/>
-          <w:numId w:val="1"/>
-        </w:numPr>
-        <w:rPr>
-          <w:i/>
-          <w:sz w:val="24"/>
-        </w:rPr>
-      </w:pPr>
-      <w:r>
-        <w:rPr>
-          <w:i/>
-          <w:sz w:val="24"/>
-        </w:rPr>
-        <w:t>editProfile()</w:t>
+      </w:pPr>
+      <w:r>
+        <w:rPr>
+          <w:sz w:val="24"/>
+          <w:shd w:val="clear" w:color="auto" w:fill="FFFF00"/>
+        </w:rPr>
+        <w:t>Reporting (S)</w:t>
+      </w:r>
+    </w:p>
+    <w:p>
+      <w:pPr>
+        <w:pStyle w:val="ListParagraph"/>
+        <w:numPr>
+          <w:ilvl w:val="2"/>
+          <w:numId w:val="1"/>
+        </w:numPr>
+        <w:rPr>
+          <w:sz w:val="24"/>
+        </w:rPr>
+      </w:pPr>
+      <w:r>
+        <w:rPr>
+          <w:sz w:val="24"/>
+        </w:rPr>
+        <w:t>reportOnWhatSpent()</w:t>
+      </w:r>
+    </w:p>
+    <w:p>
+      <w:pPr>
+        <w:pStyle w:val="ListParagraph"/>
+        <w:numPr>
+          <w:ilvl w:val="2"/>
+          <w:numId w:val="1"/>
+        </w:numPr>
+        <w:rPr>
+          <w:sz w:val="24"/>
+        </w:rPr>
+      </w:pPr>
+      <w:r>
+        <w:rPr>
+          <w:sz w:val="24"/>
+        </w:rPr>
+        <w:t>historyOfOrders()</w:t>
+      </w:r>
+    </w:p>
+    <w:p>
+      <w:pPr>
+        <w:pStyle w:val="ListParagraph"/>
+        <w:numPr>
+          <w:ilvl w:val="2"/>
+          <w:numId w:val="1"/>
+        </w:numPr>
+        <w:rPr>
+          <w:sz w:val="24"/>
+        </w:rPr>
+      </w:pPr>
+      <w:r>
+        <w:rPr>
+          <w:sz w:val="24"/>
+        </w:rPr>
+        <w:t>PredictionOfStocks()</w:t>
+      </w:r>
+    </w:p>
+    <w:p>
+      <w:pPr>
+        <w:pStyle w:val="ListParagraph"/>
+        <w:numPr>
+          <w:ilvl w:val="1"/>
+          <w:numId w:val="1"/>
+        </w:numPr>
+        <w:rPr>
+          <w:sz w:val="24"/>
+        </w:rPr>
+      </w:pPr>
+      <w:r>
+        <w:rPr>
+          <w:sz w:val="24"/>
+        </w:rPr>
+        <w:t>Inventory/Cafeteria</w:t>
+      </w:r>
+    </w:p>
+    <w:p>
+      <w:pPr>
+        <w:pStyle w:val="ListParagraph"/>
+        <w:numPr>
+          <w:ilvl w:val="2"/>
+          <w:numId w:val="1"/>
+        </w:numPr>
+        <w:rPr>
+          <w:sz w:val="24"/>
+        </w:rPr>
+      </w:pPr>
+      <w:r>
+        <w:rPr>
+          <w:sz w:val="24"/>
+        </w:rPr>
+        <w:t>addDailySpecials()</w:t>
+      </w:r>
+    </w:p>
+    <w:p>
+      <w:pPr>
+        <w:pStyle w:val="ListParagraph"/>
+        <w:numPr>
+          <w:ilvl w:val="2"/>
+          <w:numId w:val="1"/>
+        </w:numPr>
+        <w:rPr>
+          <w:sz w:val="24"/>
+        </w:rPr>
+      </w:pPr>
+      <w:r>
+        <w:rPr>
+          <w:sz w:val="24"/>
+        </w:rPr>
+        <w:t>decrementItemsPurchased()</w:t>
+      </w:r>
+    </w:p>
+    <w:p>
+      <w:pPr>
+        <w:pStyle w:val="ListParagraph"/>
+        <w:numPr>
+          <w:ilvl w:val="2"/>
+          <w:numId w:val="1"/>
+        </w:numPr>
+        <w:rPr>
+          <w:sz w:val="24"/>
+        </w:rPr>
+      </w:pPr>
+      <w:r>
+        <w:rPr>
+          <w:sz w:val="24"/>
+        </w:rPr>
+        <w:t>incrementStockAdded()</w:t>
+      </w:r>
+    </w:p>
+    <w:p>
+      <w:pPr>
+        <w:pStyle w:val="ListParagraph"/>
+        <w:numPr>
+          <w:ilvl w:val="2"/>
+          <w:numId w:val="1"/>
+        </w:numPr>
+        <w:rPr>
+          <w:sz w:val="24"/>
+        </w:rPr>
+      </w:pPr>
+      <w:r>
+        <w:rPr>
+          <w:sz w:val="24"/>
+        </w:rPr>
+        <w:t>addMenueItems() // superUser or cafeteria staff?</w:t>
+      </w:r>
+    </w:p>
+    <w:p>
+      <w:pPr>
+        <w:pStyle w:val="ListParagraph"/>
+        <w:numPr>
+          <w:ilvl w:val="2"/>
+          <w:numId w:val="1"/>
+        </w:numPr>
+        <w:rPr>
+          <w:sz w:val="24"/>
+        </w:rPr>
+      </w:pPr>
+      <w:r>
+        <w:rPr>
+          <w:sz w:val="24"/>
+        </w:rPr>
+        <w:t>editMenueItems()//superUser or cafeteria staff?</w:t>
+      </w:r>
+    </w:p>
+    <w:p>
+      <w:pPr>
+        <w:pStyle w:val="ListParagraph"/>
+        <w:numPr>
+          <w:ilvl w:val="2"/>
+          <w:numId w:val="1"/>
+        </w:numPr>
+        <w:rPr>
+          <w:sz w:val="24"/>
+        </w:rPr>
+      </w:pPr>
+      <w:r>
+        <w:rPr>
+          <w:sz w:val="24"/>
+        </w:rPr>
+        <w:t>viewOrders() // view what orders needs to be made</w:t>
+      </w:r>
+    </w:p>
+    <w:p>
+      <w:pPr>
+        <w:pStyle w:val="ListParagraph"/>
+        <w:numPr>
+          <w:ilvl w:val="2"/>
+          <w:numId w:val="1"/>
+        </w:numPr>
+        <w:rPr>
+          <w:sz w:val="24"/>
+        </w:rPr>
+      </w:pPr>
+      <w:r>
+        <w:rPr>
+          <w:sz w:val="24"/>
+        </w:rPr>
+        <w:t>markFinishedOrders() // tick off finished orders</w:t>
       </w:r>
     </w:p>
     <w:p>
@@ -352,553 +901,25 @@
           <w:numId w:val="1"/>
         </w:numPr>
         <w:rPr>
-          <w:i/>
-          <w:sz w:val="24"/>
-        </w:rPr>
-      </w:pPr>
-      <w:r>
-        <w:rPr>
-          <w:i/>
-          <w:sz w:val="24"/>
-        </w:rPr>
-        <w:t>changePassword()</w:t>
-      </w:r>
-    </w:p>
-    <w:p>
-      <w:pPr>
-        <w:pStyle w:val="ListParagraph"/>
-        <w:numPr>
-          <w:ilvl w:val="3"/>
-          <w:numId w:val="1"/>
-        </w:numPr>
-        <w:rPr>
-          <w:i/>
-          <w:sz w:val="24"/>
-        </w:rPr>
-      </w:pPr>
-      <w:r>
-        <w:rPr>
-          <w:i/>
-          <w:sz w:val="24"/>
-        </w:rPr>
-        <w:t>changeEmail()</w:t>
-      </w:r>
-    </w:p>
-    <w:p>
-      <w:pPr>
-        <w:pStyle w:val="ListParagraph"/>
-        <w:numPr>
-          <w:ilvl w:val="3"/>
-          <w:numId w:val="1"/>
-        </w:numPr>
-        <w:rPr>
-          <w:i/>
-          <w:sz w:val="24"/>
-        </w:rPr>
-      </w:pPr>
-      <w:r>
-        <w:rPr>
-          <w:i/>
-          <w:sz w:val="24"/>
-        </w:rPr>
-        <w:t xml:space="preserve">setLimit() // </w:t>
-      </w:r>
-      <w:r>
-        <w:rPr>
-          <w:i/>
-          <w:sz w:val="24"/>
-        </w:rPr>
-        <w:t>plugable option controlled by superUser</w:t>
-      </w:r>
-    </w:p>
-    <w:p>
-      <w:pPr>
-        <w:pStyle w:val="ListParagraph"/>
-        <w:numPr>
-          <w:ilvl w:val="3"/>
-          <w:numId w:val="1"/>
-        </w:numPr>
-        <w:rPr>
-          <w:sz w:val="24"/>
-        </w:rPr>
-      </w:pPr>
-      <w:r>
-        <w:rPr>
-          <w:sz w:val="24"/>
-        </w:rPr>
-        <w:t>editRecipients()//send to payroll or to yourself</w:t>
-      </w:r>
-    </w:p>
-    <w:p>
-      <w:pPr>
-        <w:pStyle w:val="ListParagraph"/>
-        <w:numPr>
-          <w:ilvl w:val="2"/>
-          <w:numId w:val="1"/>
-        </w:numPr>
-        <w:rPr>
-          <w:i/>
-          <w:sz w:val="24"/>
-        </w:rPr>
-      </w:pPr>
-      <w:r>
-        <w:rPr>
-          <w:i/>
-          <w:sz w:val="24"/>
-        </w:rPr>
-        <w:t>generateBill()</w:t>
-      </w:r>
-    </w:p>
-    <w:p>
-      <w:pPr>
-        <w:pStyle w:val="ListParagraph"/>
-        <w:numPr>
-          <w:ilvl w:val="2"/>
-          <w:numId w:val="1"/>
-        </w:numPr>
-        <w:rPr>
-          <w:i/>
-          <w:sz w:val="24"/>
-        </w:rPr>
-      </w:pPr>
-      <w:r>
-        <w:rPr>
-          <w:i/>
-          <w:sz w:val="24"/>
-        </w:rPr>
-        <w:t>viewHistory()</w:t>
-      </w:r>
-    </w:p>
-    <w:p>
-      <w:pPr>
-        <w:pStyle w:val="ListParagraph"/>
-        <w:numPr>
-          <w:ilvl w:val="2"/>
-          <w:numId w:val="1"/>
-        </w:numPr>
-        <w:rPr>
-          <w:i/>
-          <w:sz w:val="24"/>
-        </w:rPr>
-      </w:pPr>
-      <w:r>
-        <w:rPr>
-          <w:i/>
-          <w:sz w:val="24"/>
-        </w:rPr>
-        <w:t>generateFavourites()</w:t>
-      </w:r>
-    </w:p>
-    <w:p>
-      <w:pPr>
-        <w:pStyle w:val="ListParagraph"/>
-        <w:numPr>
-          <w:ilvl w:val="1"/>
-          <w:numId w:val="1"/>
-        </w:numPr>
-        <w:rPr>
-          <w:i/>
-          <w:sz w:val="24"/>
-          <w:shd w:val="clear" w:color="auto" w:fill="FFFF00"/>
-        </w:rPr>
-      </w:pPr>
-      <w:r>
-        <w:rPr>
-          <w:i/>
-          <w:sz w:val="24"/>
-          <w:shd w:val="clear" w:color="auto" w:fill="FFFF00"/>
-        </w:rPr>
-        <w:t>PlaceOrder</w:t>
-      </w:r>
-    </w:p>
-    <w:p>
-      <w:pPr>
-        <w:pStyle w:val="ListParagraph"/>
-        <w:numPr>
-          <w:ilvl w:val="2"/>
-          <w:numId w:val="1"/>
-        </w:numPr>
-        <w:rPr>
-          <w:i/>
-          <w:sz w:val="24"/>
-        </w:rPr>
-      </w:pPr>
-      <w:r>
-        <w:rPr>
-          <w:i/>
-          <w:sz w:val="24"/>
-        </w:rPr>
-        <w:t>checkLimits()</w:t>
-      </w:r>
-    </w:p>
-    <w:p>
-      <w:pPr>
-        <w:pStyle w:val="ListParagraph"/>
-        <w:numPr>
-          <w:ilvl w:val="2"/>
-          <w:numId w:val="1"/>
-        </w:numPr>
-        <w:rPr>
-          <w:i/>
-          <w:sz w:val="24"/>
-        </w:rPr>
-      </w:pPr>
-      <w:r>
-        <w:rPr>
-          <w:i/>
-          <w:sz w:val="24"/>
-        </w:rPr>
-        <w:t>generateBill()</w:t>
-      </w:r>
-    </w:p>
-    <w:p>
-      <w:pPr>
-        <w:pStyle w:val="ListParagraph"/>
-        <w:numPr>
-          <w:ilvl w:val="2"/>
-          <w:numId w:val="1"/>
-        </w:numPr>
-        <w:rPr>
-          <w:i/>
-          <w:sz w:val="24"/>
-        </w:rPr>
-      </w:pPr>
-      <w:r>
-        <w:rPr>
-          <w:i/>
-          <w:sz w:val="24"/>
-        </w:rPr>
-        <w:t>checkProductAvailability()</w:t>
-      </w:r>
-    </w:p>
-    <w:p>
-      <w:pPr>
-        <w:pStyle w:val="ListParagraph"/>
-        <w:numPr>
-          <w:ilvl w:val="1"/>
-          <w:numId w:val="1"/>
-        </w:numPr>
-        <w:rPr>
-          <w:sz w:val="24"/>
-        </w:rPr>
-      </w:pPr>
-      <w:r>
-        <w:rPr>
-          <w:sz w:val="24"/>
-        </w:rPr>
-        <w:t>Notification</w:t>
-      </w:r>
-    </w:p>
-    <w:p>
-      <w:pPr>
-        <w:pStyle w:val="ListParagraph"/>
-        <w:numPr>
-          <w:ilvl w:val="2"/>
-          <w:numId w:val="1"/>
-        </w:numPr>
-        <w:rPr>
-          <w:sz w:val="24"/>
-        </w:rPr>
-      </w:pPr>
-      <w:r>
-        <w:rPr>
-          <w:sz w:val="24"/>
-        </w:rPr>
-        <w:t>sendMonthlyBillDetailed() // this will contain all orders, ect</w:t>
-      </w:r>
-    </w:p>
-    <w:p>
-      <w:pPr>
-        <w:pStyle w:val="ListParagraph"/>
-        <w:numPr>
-          <w:ilvl w:val="2"/>
-          <w:numId w:val="1"/>
-        </w:numPr>
-        <w:rPr>
-          <w:sz w:val="24"/>
-        </w:rPr>
-      </w:pPr>
-      <w:r>
-        <w:rPr>
-          <w:sz w:val="24"/>
-        </w:rPr>
-        <w:t>sendMonthlyBillSummary() // this will just have the totals</w:t>
-      </w:r>
-    </w:p>
-    <w:p>
-      <w:pPr>
-        <w:pStyle w:val="ListParagraph"/>
-        <w:numPr>
-          <w:ilvl w:val="2"/>
-          <w:numId w:val="1"/>
-        </w:numPr>
-        <w:rPr>
-          <w:sz w:val="24"/>
-        </w:rPr>
-      </w:pPr>
-      <w:r>
-        <w:rPr>
-          <w:sz w:val="24"/>
-        </w:rPr>
-        <w:t xml:space="preserve">sendToFinance() // superUser can send summary of all clients who </w:t>
-      </w:r>
-      <w:r>
-        <w:rPr>
-          <w:sz w:val="24"/>
-        </w:rPr>
-        <w:tab/>
-        <w:t xml:space="preserve">                     bought on a bill and requested to have it deducted  </w:t>
-      </w:r>
-      <w:r>
-        <w:rPr>
-          <w:sz w:val="24"/>
-        </w:rPr>
-        <w:tab/>
-      </w:r>
-      <w:r>
-        <w:rPr>
-          <w:sz w:val="24"/>
-        </w:rPr>
-        <w:tab/>
-        <w:t xml:space="preserve">        from their sallary else they need to settle manually</w:t>
-      </w:r>
-    </w:p>
-    <w:p>
-      <w:pPr>
-        <w:pStyle w:val="ListParagraph"/>
-        <w:numPr>
-          <w:ilvl w:val="2"/>
-          <w:numId w:val="1"/>
-        </w:numPr>
-        <w:rPr>
-          <w:sz w:val="24"/>
-        </w:rPr>
-      </w:pPr>
-      <w:r>
-        <w:rPr>
-          <w:sz w:val="24"/>
-        </w:rPr>
+          <w:sz w:val="24"/>
+        </w:rPr>
+      </w:pPr>
+      <w:r>
+        <w:rPr>
+          <w:sz w:val="24"/>
+        </w:rPr>
+        <w:lastRenderedPageBreak/>
         <w:t>notifyOrderReady()</w:t>
       </w:r>
     </w:p>
     <w:p>
       <w:pPr>
         <w:pStyle w:val="ListParagraph"/>
-        <w:numPr>
-          <w:ilvl w:val="1"/>
-          <w:numId w:val="1"/>
-        </w:numPr>
-        <w:rPr>
-          <w:sz w:val="24"/>
-          <w:shd w:val="clear" w:color="auto" w:fill="FFFF00"/>
-        </w:rPr>
-      </w:pPr>
-      <w:r>
-        <w:rPr>
-          <w:sz w:val="24"/>
-          <w:shd w:val="clear" w:color="auto" w:fill="FFFF00"/>
-        </w:rPr>
-        <w:t>Reporting (S)</w:t>
-      </w:r>
-    </w:p>
-    <w:p>
-      <w:pPr>
-        <w:pStyle w:val="ListParagraph"/>
-        <w:numPr>
-          <w:ilvl w:val="2"/>
-          <w:numId w:val="1"/>
-        </w:numPr>
-        <w:rPr>
-          <w:sz w:val="24"/>
-        </w:rPr>
-      </w:pPr>
-      <w:r>
-        <w:rPr>
-          <w:sz w:val="24"/>
-        </w:rPr>
-        <w:t>reportOnWhatSpent()</w:t>
-      </w:r>
-    </w:p>
-    <w:p>
-      <w:pPr>
-        <w:pStyle w:val="ListParagraph"/>
-        <w:numPr>
-          <w:ilvl w:val="2"/>
-          <w:numId w:val="1"/>
-        </w:numPr>
-        <w:rPr>
-          <w:sz w:val="24"/>
-        </w:rPr>
-      </w:pPr>
-      <w:r>
-        <w:rPr>
-          <w:sz w:val="24"/>
-        </w:rPr>
-        <w:t>historyOfOrders()</w:t>
-      </w:r>
-    </w:p>
-    <w:p>
-      <w:pPr>
-        <w:pStyle w:val="ListParagraph"/>
-        <w:numPr>
-          <w:ilvl w:val="2"/>
-          <w:numId w:val="1"/>
-        </w:numPr>
-        <w:rPr>
-          <w:sz w:val="24"/>
-        </w:rPr>
-      </w:pPr>
-      <w:r>
-        <w:rPr>
-          <w:sz w:val="24"/>
-        </w:rPr>
-        <w:t>PredictionOfStocks()</w:t>
-      </w:r>
-    </w:p>
-    <w:p>
-      <w:pPr>
-        <w:pStyle w:val="ListParagraph"/>
-        <w:numPr>
-          <w:ilvl w:val="1"/>
-          <w:numId w:val="1"/>
-        </w:numPr>
-        <w:rPr>
-          <w:sz w:val="24"/>
-        </w:rPr>
-      </w:pPr>
-      <w:r>
-        <w:rPr>
-          <w:sz w:val="24"/>
-        </w:rPr>
-        <w:t>Inventory/Cafeteria</w:t>
-      </w:r>
-    </w:p>
-    <w:p>
-      <w:pPr>
-        <w:pStyle w:val="ListParagraph"/>
-        <w:numPr>
-          <w:ilvl w:val="2"/>
-          <w:numId w:val="1"/>
-        </w:numPr>
-        <w:rPr>
-          <w:sz w:val="24"/>
-        </w:rPr>
-      </w:pPr>
-      <w:r>
-        <w:rPr>
-          <w:sz w:val="24"/>
-        </w:rPr>
-        <w:t>addDailySpecials()</w:t>
-      </w:r>
-    </w:p>
-    <w:p>
-      <w:pPr>
-        <w:pStyle w:val="ListParagraph"/>
-        <w:numPr>
-          <w:ilvl w:val="2"/>
-          <w:numId w:val="1"/>
-        </w:numPr>
-        <w:rPr>
-          <w:sz w:val="24"/>
-        </w:rPr>
-      </w:pPr>
-      <w:r>
-        <w:rPr>
-          <w:sz w:val="24"/>
-        </w:rPr>
-        <w:t>decrementItemsPurchased()</w:t>
-      </w:r>
-    </w:p>
-    <w:p>
-      <w:pPr>
-        <w:pStyle w:val="ListParagraph"/>
-        <w:numPr>
-          <w:ilvl w:val="2"/>
-          <w:numId w:val="1"/>
-        </w:numPr>
-        <w:rPr>
-          <w:sz w:val="24"/>
-        </w:rPr>
-      </w:pPr>
-      <w:r>
-        <w:rPr>
-          <w:sz w:val="24"/>
-        </w:rPr>
-        <w:t>incrementStockAdded()</w:t>
-      </w:r>
-    </w:p>
-    <w:p>
-      <w:pPr>
-        <w:pStyle w:val="ListParagraph"/>
-        <w:numPr>
-          <w:ilvl w:val="2"/>
-          <w:numId w:val="1"/>
-        </w:numPr>
-        <w:rPr>
-          <w:sz w:val="24"/>
-        </w:rPr>
-      </w:pPr>
-      <w:r>
-        <w:rPr>
-          <w:sz w:val="24"/>
-        </w:rPr>
-        <w:t>addMenueItems() // superUser or cafeteria staff?</w:t>
-      </w:r>
-    </w:p>
-    <w:p>
-      <w:pPr>
-        <w:pStyle w:val="ListParagraph"/>
-        <w:numPr>
-          <w:ilvl w:val="2"/>
-          <w:numId w:val="1"/>
-        </w:numPr>
-        <w:rPr>
-          <w:sz w:val="24"/>
-        </w:rPr>
-      </w:pPr>
-      <w:r>
-        <w:rPr>
-          <w:sz w:val="24"/>
-        </w:rPr>
-        <w:t>editMenueItems()//superUser or cafeteria staff?</w:t>
-      </w:r>
-    </w:p>
-    <w:p>
-      <w:pPr>
-        <w:pStyle w:val="ListParagraph"/>
-        <w:numPr>
-          <w:ilvl w:val="2"/>
-          <w:numId w:val="1"/>
-        </w:numPr>
-        <w:rPr>
-          <w:sz w:val="24"/>
-        </w:rPr>
-      </w:pPr>
-      <w:r>
-        <w:rPr>
-          <w:sz w:val="24"/>
-        </w:rPr>
-        <w:t>viewOrders() // view what orders needs to be made</w:t>
-      </w:r>
-    </w:p>
-    <w:p>
-      <w:pPr>
-        <w:pStyle w:val="ListParagraph"/>
-        <w:numPr>
-          <w:ilvl w:val="2"/>
-          <w:numId w:val="1"/>
-        </w:numPr>
-        <w:rPr>
-          <w:sz w:val="24"/>
-        </w:rPr>
-      </w:pPr>
-      <w:r>
-        <w:rPr>
-          <w:sz w:val="24"/>
-        </w:rPr>
-        <w:lastRenderedPageBreak/>
-        <w:t>markFinishedOrders() // tick off finished orders</w:t>
-      </w:r>
+        <w:ind w:left="2880"/>
+        <w:rPr>
+          <w:sz w:val="24"/>
+        </w:rPr>
+      </w:pPr>
     </w:p>
     <w:p>
       <w:pPr>

</xml_diff>

<commit_message>
Made changes to use cases
</commit_message>
<xml_diff>
--- a/Use cases.docx
+++ b/Use cases.docx
@@ -92,6 +92,7 @@
           <w:sz w:val="24"/>
         </w:rPr>
       </w:pPr>
+      <w:proofErr w:type="spellStart"/>
       <w:r>
         <w:rPr>
           <w:i/>
@@ -99,6 +100,7 @@
         </w:rPr>
         <w:t>validateLoginCredentials</w:t>
       </w:r>
+      <w:proofErr w:type="spellEnd"/>
       <w:r>
         <w:rPr>
           <w:i/>
@@ -111,7 +113,23 @@
           <w:i/>
           <w:sz w:val="24"/>
         </w:rPr>
-        <w:t>Password, EmpId) //this one validates password</w:t>
+        <w:t xml:space="preserve">Password, </w:t>
+      </w:r>
+      <w:proofErr w:type="spellStart"/>
+      <w:r>
+        <w:rPr>
+          <w:i/>
+          <w:sz w:val="24"/>
+        </w:rPr>
+        <w:t>EmpId</w:t>
+      </w:r>
+      <w:proofErr w:type="spellEnd"/>
+      <w:r>
+        <w:rPr>
+          <w:i/>
+          <w:sz w:val="24"/>
+        </w:rPr>
+        <w:t>) //this one validates password</w:t>
       </w:r>
     </w:p>
     <w:p>
@@ -146,12 +164,21 @@
           <w:sz w:val="24"/>
         </w:rPr>
       </w:pPr>
-      <w:r>
-        <w:rPr>
-          <w:i/>
-          <w:sz w:val="24"/>
-        </w:rPr>
-        <w:t>authoriseUser()</w:t>
+      <w:proofErr w:type="spellStart"/>
+      <w:r>
+        <w:rPr>
+          <w:i/>
+          <w:sz w:val="24"/>
+        </w:rPr>
+        <w:t>authoriseUser</w:t>
+      </w:r>
+      <w:proofErr w:type="spellEnd"/>
+      <w:r>
+        <w:rPr>
+          <w:i/>
+          <w:sz w:val="24"/>
+        </w:rPr>
+        <w:t>()</w:t>
       </w:r>
     </w:p>
     <w:p>
@@ -166,6 +193,7 @@
           <w:sz w:val="24"/>
         </w:rPr>
       </w:pPr>
+      <w:proofErr w:type="spellStart"/>
       <w:r>
         <w:rPr>
           <w:i/>
@@ -185,7 +213,15 @@
           <w:i/>
           <w:sz w:val="24"/>
         </w:rPr>
-        <w:t>Roles()</w:t>
+        <w:t>Roles</w:t>
+      </w:r>
+      <w:proofErr w:type="spellEnd"/>
+      <w:r>
+        <w:rPr>
+          <w:i/>
+          <w:sz w:val="24"/>
+        </w:rPr>
+        <w:t>()</w:t>
       </w:r>
     </w:p>
     <w:p>
@@ -229,32 +265,50 @@
           <w:sz w:val="24"/>
         </w:rPr>
       </w:pPr>
-      <w:r>
-        <w:rPr>
-          <w:i/>
-          <w:sz w:val="24"/>
-        </w:rPr>
-        <w:t>validateUser()</w:t>
-      </w:r>
-    </w:p>
-    <w:p>
-      <w:pPr>
-        <w:pStyle w:val="ListParagraph"/>
-        <w:numPr>
-          <w:ilvl w:val="2"/>
-          <w:numId w:val="1"/>
-        </w:numPr>
-        <w:rPr>
-          <w:i/>
-          <w:sz w:val="24"/>
-        </w:rPr>
-      </w:pPr>
-      <w:r>
-        <w:rPr>
-          <w:i/>
-          <w:sz w:val="24"/>
-        </w:rPr>
-        <w:t>saveDetails()</w:t>
+      <w:proofErr w:type="spellStart"/>
+      <w:r>
+        <w:rPr>
+          <w:i/>
+          <w:sz w:val="24"/>
+        </w:rPr>
+        <w:t>validateUser</w:t>
+      </w:r>
+      <w:proofErr w:type="spellEnd"/>
+      <w:r>
+        <w:rPr>
+          <w:i/>
+          <w:sz w:val="24"/>
+        </w:rPr>
+        <w:t>()</w:t>
+      </w:r>
+    </w:p>
+    <w:p>
+      <w:pPr>
+        <w:pStyle w:val="ListParagraph"/>
+        <w:numPr>
+          <w:ilvl w:val="2"/>
+          <w:numId w:val="1"/>
+        </w:numPr>
+        <w:rPr>
+          <w:i/>
+          <w:sz w:val="24"/>
+        </w:rPr>
+      </w:pPr>
+      <w:proofErr w:type="spellStart"/>
+      <w:r>
+        <w:rPr>
+          <w:i/>
+          <w:sz w:val="24"/>
+        </w:rPr>
+        <w:t>saveDetails</w:t>
+      </w:r>
+      <w:proofErr w:type="spellEnd"/>
+      <w:r>
+        <w:rPr>
+          <w:i/>
+          <w:sz w:val="24"/>
+        </w:rPr>
+        <w:t>()</w:t>
       </w:r>
     </w:p>
     <w:p>
@@ -276,12 +330,37 @@
         </w:rPr>
         <w:t>//</w:t>
       </w:r>
-      <w:r>
-        <w:rPr>
-          <w:i/>
-          <w:sz w:val="24"/>
-        </w:rPr>
-        <w:t xml:space="preserve">setProfile() // on registration all profile limits, ect can be set but it can  </w:t>
+      <w:proofErr w:type="spellStart"/>
+      <w:r>
+        <w:rPr>
+          <w:i/>
+          <w:sz w:val="24"/>
+        </w:rPr>
+        <w:t>setProfile</w:t>
+      </w:r>
+      <w:proofErr w:type="spellEnd"/>
+      <w:r>
+        <w:rPr>
+          <w:i/>
+          <w:sz w:val="24"/>
+        </w:rPr>
+        <w:t xml:space="preserve">() // on registration all profile limits, </w:t>
+      </w:r>
+      <w:proofErr w:type="spellStart"/>
+      <w:r>
+        <w:rPr>
+          <w:i/>
+          <w:sz w:val="24"/>
+        </w:rPr>
+        <w:t>ect</w:t>
+      </w:r>
+      <w:proofErr w:type="spellEnd"/>
+      <w:r>
+        <w:rPr>
+          <w:i/>
+          <w:sz w:val="24"/>
+        </w:rPr>
+        <w:t xml:space="preserve"> can be set but it can  </w:t>
       </w:r>
       <w:r>
         <w:rPr>
@@ -305,20 +384,30 @@
           <w:shd w:val="clear" w:color="auto" w:fill="FFFF00"/>
         </w:rPr>
       </w:pPr>
+      <w:proofErr w:type="spellStart"/>
       <w:r>
         <w:rPr>
           <w:i/>
           <w:sz w:val="24"/>
           <w:shd w:val="clear" w:color="auto" w:fill="FFFF00"/>
         </w:rPr>
-        <w:t>ManageProfile (</w:t>
-      </w:r>
+        <w:t>ManageProfile</w:t>
+      </w:r>
+      <w:proofErr w:type="spellEnd"/>
       <w:r>
         <w:rPr>
           <w:i/>
           <w:sz w:val="24"/>
           <w:shd w:val="clear" w:color="auto" w:fill="FFFF00"/>
         </w:rPr>
+        <w:t xml:space="preserve"> (</w:t>
+      </w:r>
+      <w:r>
+        <w:rPr>
+          <w:i/>
+          <w:sz w:val="24"/>
+          <w:shd w:val="clear" w:color="auto" w:fill="FFFF00"/>
+        </w:rPr>
         <w:t>)</w:t>
       </w:r>
     </w:p>
@@ -334,12 +423,21 @@
           <w:sz w:val="24"/>
         </w:rPr>
       </w:pPr>
-      <w:r>
-        <w:rPr>
-          <w:i/>
-          <w:sz w:val="24"/>
-        </w:rPr>
-        <w:t>editProfile()</w:t>
+      <w:proofErr w:type="spellStart"/>
+      <w:r>
+        <w:rPr>
+          <w:i/>
+          <w:sz w:val="24"/>
+        </w:rPr>
+        <w:t>editProfile</w:t>
+      </w:r>
+      <w:proofErr w:type="spellEnd"/>
+      <w:r>
+        <w:rPr>
+          <w:i/>
+          <w:sz w:val="24"/>
+        </w:rPr>
+        <w:t>()</w:t>
       </w:r>
     </w:p>
     <w:p>
@@ -354,12 +452,21 @@
           <w:sz w:val="24"/>
         </w:rPr>
       </w:pPr>
-      <w:r>
-        <w:rPr>
-          <w:i/>
-          <w:sz w:val="24"/>
-        </w:rPr>
-        <w:t>changePassword()</w:t>
+      <w:proofErr w:type="spellStart"/>
+      <w:r>
+        <w:rPr>
+          <w:i/>
+          <w:sz w:val="24"/>
+        </w:rPr>
+        <w:t>changePassword</w:t>
+      </w:r>
+      <w:proofErr w:type="spellEnd"/>
+      <w:r>
+        <w:rPr>
+          <w:i/>
+          <w:sz w:val="24"/>
+        </w:rPr>
+        <w:t>()</w:t>
       </w:r>
     </w:p>
     <w:p>
@@ -374,12 +481,21 @@
           <w:sz w:val="24"/>
         </w:rPr>
       </w:pPr>
-      <w:r>
-        <w:rPr>
-          <w:i/>
-          <w:sz w:val="24"/>
-        </w:rPr>
-        <w:t>changeEmail()</w:t>
+      <w:proofErr w:type="spellStart"/>
+      <w:r>
+        <w:rPr>
+          <w:i/>
+          <w:sz w:val="24"/>
+        </w:rPr>
+        <w:t>changeEmail</w:t>
+      </w:r>
+      <w:proofErr w:type="spellEnd"/>
+      <w:r>
+        <w:rPr>
+          <w:i/>
+          <w:sz w:val="24"/>
+        </w:rPr>
+        <w:t>()</w:t>
       </w:r>
     </w:p>
     <w:p>
@@ -394,20 +510,47 @@
           <w:sz w:val="24"/>
         </w:rPr>
       </w:pPr>
-      <w:r>
-        <w:rPr>
-          <w:i/>
-          <w:sz w:val="24"/>
-        </w:rPr>
-        <w:t xml:space="preserve">setLimit() // </w:t>
-      </w:r>
-      <w:r>
-        <w:rPr>
-          <w:i/>
-          <w:sz w:val="24"/>
-        </w:rPr>
-        <w:t>plugable option controlled by superUser</w:t>
-      </w:r>
+      <w:proofErr w:type="spellStart"/>
+      <w:r>
+        <w:rPr>
+          <w:i/>
+          <w:sz w:val="24"/>
+        </w:rPr>
+        <w:t>setLimit</w:t>
+      </w:r>
+      <w:proofErr w:type="spellEnd"/>
+      <w:r>
+        <w:rPr>
+          <w:i/>
+          <w:sz w:val="24"/>
+        </w:rPr>
+        <w:t xml:space="preserve">() // </w:t>
+      </w:r>
+      <w:proofErr w:type="spellStart"/>
+      <w:r>
+        <w:rPr>
+          <w:i/>
+          <w:sz w:val="24"/>
+        </w:rPr>
+        <w:t>plugable</w:t>
+      </w:r>
+      <w:proofErr w:type="spellEnd"/>
+      <w:r>
+        <w:rPr>
+          <w:i/>
+          <w:sz w:val="24"/>
+        </w:rPr>
+        <w:t xml:space="preserve"> option controlled by </w:t>
+      </w:r>
+      <w:proofErr w:type="spellStart"/>
+      <w:r>
+        <w:rPr>
+          <w:i/>
+          <w:sz w:val="24"/>
+        </w:rPr>
+        <w:t>superUser</w:t>
+      </w:r>
+      <w:proofErr w:type="spellEnd"/>
     </w:p>
     <w:p>
       <w:pPr>
@@ -420,25 +563,34 @@
           <w:sz w:val="24"/>
         </w:rPr>
       </w:pPr>
-      <w:r>
-        <w:rPr>
-          <w:sz w:val="24"/>
-        </w:rPr>
-        <w:t>editRecipients()//send to payroll or to yourself</w:t>
-      </w:r>
-    </w:p>
-    <w:p>
-      <w:pPr>
-        <w:pStyle w:val="ListParagraph"/>
-        <w:numPr>
-          <w:ilvl w:val="2"/>
-          <w:numId w:val="1"/>
-        </w:numPr>
-        <w:rPr>
-          <w:i/>
-          <w:sz w:val="24"/>
-        </w:rPr>
-      </w:pPr>
+      <w:proofErr w:type="spellStart"/>
+      <w:r>
+        <w:rPr>
+          <w:sz w:val="24"/>
+        </w:rPr>
+        <w:t>editRecipients</w:t>
+      </w:r>
+      <w:proofErr w:type="spellEnd"/>
+      <w:r>
+        <w:rPr>
+          <w:sz w:val="24"/>
+        </w:rPr>
+        <w:t>()//send to payroll or to yourself</w:t>
+      </w:r>
+    </w:p>
+    <w:p>
+      <w:pPr>
+        <w:pStyle w:val="ListParagraph"/>
+        <w:numPr>
+          <w:ilvl w:val="2"/>
+          <w:numId w:val="1"/>
+        </w:numPr>
+        <w:rPr>
+          <w:i/>
+          <w:sz w:val="24"/>
+        </w:rPr>
+      </w:pPr>
+      <w:proofErr w:type="spellStart"/>
       <w:r>
         <w:rPr>
           <w:i/>
@@ -451,47 +603,73 @@
           <w:i/>
           <w:sz w:val="24"/>
         </w:rPr>
-        <w:t>Bill()</w:t>
-      </w:r>
-    </w:p>
-    <w:p>
-      <w:pPr>
-        <w:pStyle w:val="ListParagraph"/>
-        <w:numPr>
-          <w:ilvl w:val="2"/>
-          <w:numId w:val="1"/>
-        </w:numPr>
-        <w:rPr>
-          <w:i/>
-          <w:sz w:val="24"/>
-        </w:rPr>
-      </w:pPr>
-      <w:r>
-        <w:rPr>
-          <w:i/>
-          <w:sz w:val="24"/>
-        </w:rPr>
-        <w:t>viewHistory()</w:t>
-      </w:r>
-    </w:p>
-    <w:p>
-      <w:pPr>
-        <w:pStyle w:val="ListParagraph"/>
-        <w:numPr>
-          <w:ilvl w:val="2"/>
-          <w:numId w:val="1"/>
-        </w:numPr>
-        <w:rPr>
-          <w:i/>
-          <w:sz w:val="24"/>
-        </w:rPr>
-      </w:pPr>
-      <w:r>
-        <w:rPr>
-          <w:i/>
-          <w:sz w:val="24"/>
-        </w:rPr>
-        <w:t>generateFavourites()</w:t>
+        <w:t>Bill</w:t>
+      </w:r>
+      <w:proofErr w:type="spellEnd"/>
+      <w:r>
+        <w:rPr>
+          <w:i/>
+          <w:sz w:val="24"/>
+        </w:rPr>
+        <w:t>()</w:t>
+      </w:r>
+    </w:p>
+    <w:p>
+      <w:pPr>
+        <w:pStyle w:val="ListParagraph"/>
+        <w:numPr>
+          <w:ilvl w:val="2"/>
+          <w:numId w:val="1"/>
+        </w:numPr>
+        <w:rPr>
+          <w:i/>
+          <w:sz w:val="24"/>
+        </w:rPr>
+      </w:pPr>
+      <w:proofErr w:type="spellStart"/>
+      <w:r>
+        <w:rPr>
+          <w:i/>
+          <w:sz w:val="24"/>
+        </w:rPr>
+        <w:t>viewHistory</w:t>
+      </w:r>
+      <w:proofErr w:type="spellEnd"/>
+      <w:r>
+        <w:rPr>
+          <w:i/>
+          <w:sz w:val="24"/>
+        </w:rPr>
+        <w:t>()</w:t>
+      </w:r>
+    </w:p>
+    <w:p>
+      <w:pPr>
+        <w:pStyle w:val="ListParagraph"/>
+        <w:numPr>
+          <w:ilvl w:val="2"/>
+          <w:numId w:val="1"/>
+        </w:numPr>
+        <w:rPr>
+          <w:i/>
+          <w:sz w:val="24"/>
+        </w:rPr>
+      </w:pPr>
+      <w:proofErr w:type="spellStart"/>
+      <w:r>
+        <w:rPr>
+          <w:i/>
+          <w:sz w:val="24"/>
+        </w:rPr>
+        <w:t>generateFavourites</w:t>
+      </w:r>
+      <w:proofErr w:type="spellEnd"/>
+      <w:r>
+        <w:rPr>
+          <w:i/>
+          <w:sz w:val="24"/>
+        </w:rPr>
+        <w:t>()</w:t>
       </w:r>
     </w:p>
     <w:p>
@@ -507,6 +685,7 @@
           <w:shd w:val="clear" w:color="auto" w:fill="FFFF00"/>
         </w:rPr>
       </w:pPr>
+      <w:proofErr w:type="spellStart"/>
       <w:r>
         <w:rPr>
           <w:i/>
@@ -515,79 +694,108 @@
         </w:rPr>
         <w:t>PlaceOrder</w:t>
       </w:r>
-    </w:p>
-    <w:p>
-      <w:pPr>
-        <w:pStyle w:val="ListParagraph"/>
-        <w:numPr>
-          <w:ilvl w:val="2"/>
-          <w:numId w:val="1"/>
-        </w:numPr>
-        <w:rPr>
-          <w:i/>
-          <w:sz w:val="24"/>
-        </w:rPr>
-      </w:pPr>
-      <w:r>
-        <w:rPr>
-          <w:i/>
-          <w:sz w:val="24"/>
-        </w:rPr>
-        <w:t>checkProductAvailability()</w:t>
-      </w:r>
-    </w:p>
-    <w:p>
-      <w:pPr>
-        <w:pStyle w:val="ListParagraph"/>
-        <w:numPr>
-          <w:ilvl w:val="2"/>
-          <w:numId w:val="1"/>
-        </w:numPr>
-        <w:rPr>
-          <w:i/>
-          <w:sz w:val="24"/>
-        </w:rPr>
-      </w:pPr>
-      <w:r>
-        <w:rPr>
-          <w:i/>
-          <w:sz w:val="24"/>
-        </w:rPr>
-        <w:t>checkLimits()</w:t>
-      </w:r>
-    </w:p>
-    <w:p>
-      <w:pPr>
-        <w:pStyle w:val="ListParagraph"/>
-        <w:numPr>
-          <w:ilvl w:val="2"/>
-          <w:numId w:val="1"/>
-        </w:numPr>
-        <w:rPr>
-          <w:i/>
-          <w:sz w:val="24"/>
-        </w:rPr>
-      </w:pPr>
-      <w:r>
-        <w:rPr>
-          <w:i/>
-          <w:sz w:val="24"/>
-        </w:rPr>
-        <w:t>generateBill()</w:t>
-      </w:r>
-    </w:p>
-    <w:p>
-      <w:pPr>
-        <w:pStyle w:val="ListParagraph"/>
-        <w:numPr>
-          <w:ilvl w:val="2"/>
-          <w:numId w:val="1"/>
-        </w:numPr>
-        <w:rPr>
-          <w:i/>
-          <w:sz w:val="24"/>
-        </w:rPr>
-      </w:pPr>
+      <w:proofErr w:type="spellEnd"/>
+    </w:p>
+    <w:p>
+      <w:pPr>
+        <w:pStyle w:val="ListParagraph"/>
+        <w:numPr>
+          <w:ilvl w:val="2"/>
+          <w:numId w:val="1"/>
+        </w:numPr>
+        <w:rPr>
+          <w:i/>
+          <w:sz w:val="24"/>
+        </w:rPr>
+      </w:pPr>
+      <w:proofErr w:type="spellStart"/>
+      <w:r>
+        <w:rPr>
+          <w:i/>
+          <w:sz w:val="24"/>
+        </w:rPr>
+        <w:t>checkProductAvailability</w:t>
+      </w:r>
+      <w:proofErr w:type="spellEnd"/>
+      <w:r>
+        <w:rPr>
+          <w:i/>
+          <w:sz w:val="24"/>
+        </w:rPr>
+        <w:t>()</w:t>
+      </w:r>
+    </w:p>
+    <w:p>
+      <w:pPr>
+        <w:pStyle w:val="ListParagraph"/>
+        <w:numPr>
+          <w:ilvl w:val="2"/>
+          <w:numId w:val="1"/>
+        </w:numPr>
+        <w:rPr>
+          <w:i/>
+          <w:sz w:val="24"/>
+        </w:rPr>
+      </w:pPr>
+      <w:proofErr w:type="spellStart"/>
+      <w:r>
+        <w:rPr>
+          <w:i/>
+          <w:sz w:val="24"/>
+        </w:rPr>
+        <w:t>checkLimits</w:t>
+      </w:r>
+      <w:proofErr w:type="spellEnd"/>
+      <w:r>
+        <w:rPr>
+          <w:i/>
+          <w:sz w:val="24"/>
+        </w:rPr>
+        <w:t>()</w:t>
+      </w:r>
+    </w:p>
+    <w:p>
+      <w:pPr>
+        <w:pStyle w:val="ListParagraph"/>
+        <w:numPr>
+          <w:ilvl w:val="2"/>
+          <w:numId w:val="1"/>
+        </w:numPr>
+        <w:rPr>
+          <w:i/>
+          <w:sz w:val="24"/>
+        </w:rPr>
+      </w:pPr>
+      <w:proofErr w:type="spellStart"/>
+      <w:r>
+        <w:rPr>
+          <w:i/>
+          <w:sz w:val="24"/>
+        </w:rPr>
+        <w:t>generateBill</w:t>
+      </w:r>
+      <w:proofErr w:type="spellEnd"/>
+      <w:r>
+        <w:rPr>
+          <w:i/>
+          <w:sz w:val="24"/>
+        </w:rPr>
+        <w:t>()</w:t>
+      </w:r>
+    </w:p>
+    <w:p>
+      <w:pPr>
+        <w:pStyle w:val="ListParagraph"/>
+        <w:numPr>
+          <w:ilvl w:val="2"/>
+          <w:numId w:val="1"/>
+        </w:numPr>
+        <w:rPr>
+          <w:i/>
+          <w:sz w:val="24"/>
+        </w:rPr>
+      </w:pPr>
+      <w:proofErr w:type="spellStart"/>
       <w:r>
         <w:rPr>
           <w:i/>
@@ -595,6 +803,7 @@
         </w:rPr>
         <w:t>isLoggedIn</w:t>
       </w:r>
+      <w:proofErr w:type="spellEnd"/>
       <w:r>
         <w:rPr>
           <w:i/>
@@ -645,23 +854,33 @@
           <w:sz w:val="24"/>
         </w:rPr>
       </w:pPr>
-    </w:p>
-    <w:p>
-      <w:pPr>
-        <w:pStyle w:val="ListParagraph"/>
-        <w:numPr>
-          <w:ilvl w:val="2"/>
-          <w:numId w:val="1"/>
-        </w:numPr>
-        <w:rPr>
-          <w:sz w:val="24"/>
-        </w:rPr>
-      </w:pPr>
-      <w:r>
-        <w:rPr>
-          <w:sz w:val="24"/>
-        </w:rPr>
-        <w:t xml:space="preserve">sendToFinance() // superUser can send summary of all clients who </w:t>
+      <w:proofErr w:type="spellStart"/>
+      <w:r>
+        <w:rPr>
+          <w:sz w:val="24"/>
+        </w:rPr>
+        <w:t>sendToFinance</w:t>
+      </w:r>
+      <w:proofErr w:type="spellEnd"/>
+      <w:r>
+        <w:rPr>
+          <w:sz w:val="24"/>
+        </w:rPr>
+        <w:t xml:space="preserve">() // </w:t>
+      </w:r>
+      <w:proofErr w:type="spellStart"/>
+      <w:r>
+        <w:rPr>
+          <w:sz w:val="24"/>
+        </w:rPr>
+        <w:t>superUser</w:t>
+      </w:r>
+      <w:proofErr w:type="spellEnd"/>
+      <w:r>
+        <w:rPr>
+          <w:sz w:val="24"/>
+        </w:rPr>
+        <w:t xml:space="preserve"> can send summary of all clients who </w:t>
       </w:r>
       <w:r>
         <w:rPr>
@@ -707,11 +926,19 @@
           <w:sz w:val="24"/>
         </w:rPr>
       </w:pPr>
-      <w:r>
-        <w:rPr>
-          <w:sz w:val="24"/>
-        </w:rPr>
-        <w:t>notifyOrderReady()</w:t>
+      <w:proofErr w:type="spellStart"/>
+      <w:r>
+        <w:rPr>
+          <w:sz w:val="24"/>
+        </w:rPr>
+        <w:t>notifyOrderReady</w:t>
+      </w:r>
+      <w:proofErr w:type="spellEnd"/>
+      <w:r>
+        <w:rPr>
+          <w:sz w:val="24"/>
+        </w:rPr>
+        <w:t>()</w:t>
       </w:r>
     </w:p>
     <w:p>
@@ -732,108 +959,452 @@
           <w:shd w:val="clear" w:color="auto" w:fill="FFFF00"/>
         </w:rPr>
         <w:t>Repor</w:t>
+      </w:r>
+      <w:r>
+        <w:rPr>
+          <w:sz w:val="24"/>
+          <w:shd w:val="clear" w:color="auto" w:fill="FFFF00"/>
+        </w:rPr>
+        <w:t>t</w:t>
+      </w:r>
+      <w:r>
+        <w:rPr>
+          <w:sz w:val="24"/>
+          <w:shd w:val="clear" w:color="auto" w:fill="FFFF00"/>
+        </w:rPr>
+        <w:t>(S)</w:t>
+      </w:r>
+    </w:p>
+    <w:p>
+      <w:pPr>
+        <w:pStyle w:val="ListParagraph"/>
+        <w:numPr>
+          <w:ilvl w:val="2"/>
+          <w:numId w:val="1"/>
+        </w:numPr>
+        <w:rPr>
+          <w:sz w:val="24"/>
+          <w:shd w:val="clear" w:color="auto" w:fill="FFFF00"/>
+        </w:rPr>
+      </w:pPr>
+      <w:proofErr w:type="spellStart"/>
+      <w:r>
+        <w:rPr>
+          <w:sz w:val="24"/>
+        </w:rPr>
+        <w:t>sendMonthlyBillSummary</w:t>
+      </w:r>
+      <w:proofErr w:type="spellEnd"/>
+      <w:r>
+        <w:rPr>
+          <w:sz w:val="24"/>
+        </w:rPr>
+        <w:t>() // this will just have the totals</w:t>
+      </w:r>
+    </w:p>
+    <w:p>
+      <w:pPr>
+        <w:pStyle w:val="ListParagraph"/>
+        <w:numPr>
+          <w:ilvl w:val="2"/>
+          <w:numId w:val="1"/>
+        </w:numPr>
+        <w:rPr>
+          <w:sz w:val="24"/>
+        </w:rPr>
+      </w:pPr>
+      <w:proofErr w:type="spellStart"/>
+      <w:r>
+        <w:rPr>
+          <w:sz w:val="24"/>
+        </w:rPr>
+        <w:t>gen</w:t>
+      </w:r>
+      <w:r>
+        <w:rPr>
+          <w:sz w:val="24"/>
+        </w:rPr>
+        <w:t>erateHistoryOfOrders</w:t>
+      </w:r>
+      <w:proofErr w:type="spellEnd"/>
+      <w:r>
+        <w:rPr>
+          <w:sz w:val="24"/>
+        </w:rPr>
+        <w:t>()</w:t>
+      </w:r>
+      <w:r>
+        <w:rPr>
+          <w:sz w:val="24"/>
+        </w:rPr>
+        <w:t>//all orders for the cafeteria</w:t>
+      </w:r>
+    </w:p>
+    <w:p>
+      <w:pPr>
+        <w:pStyle w:val="ListParagraph"/>
+        <w:numPr>
+          <w:ilvl w:val="2"/>
+          <w:numId w:val="1"/>
+        </w:numPr>
+        <w:rPr>
+          <w:sz w:val="24"/>
+        </w:rPr>
+      </w:pPr>
+      <w:proofErr w:type="spellStart"/>
+      <w:r>
+        <w:rPr>
+          <w:sz w:val="24"/>
+        </w:rPr>
+        <w:t>predictStocks</w:t>
+      </w:r>
+      <w:proofErr w:type="spellEnd"/>
+      <w:r>
+        <w:rPr>
+          <w:sz w:val="24"/>
+        </w:rPr>
+        <w:t>()</w:t>
+      </w:r>
+    </w:p>
+    <w:p>
+      <w:pPr>
+        <w:pStyle w:val="ListParagraph"/>
+        <w:numPr>
+          <w:ilvl w:val="1"/>
+          <w:numId w:val="1"/>
+        </w:numPr>
+        <w:rPr>
+          <w:sz w:val="24"/>
+        </w:rPr>
+      </w:pPr>
+      <w:proofErr w:type="spellStart"/>
+      <w:r>
+        <w:rPr>
+          <w:sz w:val="24"/>
+        </w:rPr>
+        <w:t>ManagInventory</w:t>
+      </w:r>
+      <w:proofErr w:type="spellEnd"/>
+    </w:p>
+    <w:p>
+      <w:pPr>
+        <w:pStyle w:val="ListParagraph"/>
+        <w:numPr>
+          <w:ilvl w:val="2"/>
+          <w:numId w:val="1"/>
+        </w:numPr>
+        <w:rPr>
+          <w:sz w:val="24"/>
+        </w:rPr>
+      </w:pPr>
+      <w:proofErr w:type="spellStart"/>
+      <w:r>
+        <w:rPr>
+          <w:sz w:val="24"/>
+        </w:rPr>
+        <w:t>addDailySpecials</w:t>
+      </w:r>
+      <w:proofErr w:type="spellEnd"/>
+      <w:r>
+        <w:rPr>
+          <w:sz w:val="24"/>
+        </w:rPr>
+        <w:t>()</w:t>
+      </w:r>
+    </w:p>
+    <w:p>
+      <w:pPr>
+        <w:pStyle w:val="ListParagraph"/>
+        <w:numPr>
+          <w:ilvl w:val="2"/>
+          <w:numId w:val="1"/>
+        </w:numPr>
+        <w:rPr>
+          <w:sz w:val="24"/>
+        </w:rPr>
+      </w:pPr>
+      <w:proofErr w:type="spellStart"/>
+      <w:r>
+        <w:rPr>
+          <w:sz w:val="24"/>
+        </w:rPr>
+        <w:t>decrementItemsPurchased</w:t>
+      </w:r>
+      <w:proofErr w:type="spellEnd"/>
+      <w:r>
+        <w:rPr>
+          <w:sz w:val="24"/>
+        </w:rPr>
+        <w:t>()</w:t>
+      </w:r>
+    </w:p>
+    <w:p>
+      <w:pPr>
+        <w:pStyle w:val="ListParagraph"/>
+        <w:numPr>
+          <w:ilvl w:val="2"/>
+          <w:numId w:val="1"/>
+        </w:numPr>
+        <w:rPr>
+          <w:sz w:val="24"/>
+        </w:rPr>
+      </w:pPr>
+      <w:proofErr w:type="spellStart"/>
+      <w:r>
+        <w:rPr>
+          <w:sz w:val="24"/>
+        </w:rPr>
+        <w:t>incrementStockAdded</w:t>
+      </w:r>
+      <w:proofErr w:type="spellEnd"/>
+      <w:r>
+        <w:rPr>
+          <w:sz w:val="24"/>
+        </w:rPr>
+        <w:t>()</w:t>
+      </w:r>
+    </w:p>
+    <w:p>
+      <w:pPr>
+        <w:pStyle w:val="ListParagraph"/>
+        <w:numPr>
+          <w:ilvl w:val="2"/>
+          <w:numId w:val="1"/>
+        </w:numPr>
+        <w:rPr>
+          <w:sz w:val="24"/>
+        </w:rPr>
+      </w:pPr>
+      <w:proofErr w:type="spellStart"/>
+      <w:proofErr w:type="gramStart"/>
+      <w:r>
+        <w:rPr>
+          <w:sz w:val="24"/>
+        </w:rPr>
+        <w:t>addMenu</w:t>
+      </w:r>
+      <w:r>
+        <w:rPr>
+          <w:sz w:val="24"/>
+        </w:rPr>
+        <w:t>I</w:t>
       </w:r>
       <w:bookmarkStart w:id="0" w:name="_GoBack"/>
       <w:bookmarkEnd w:id="0"/>
       <w:r>
         <w:rPr>
           <w:sz w:val="24"/>
-          <w:shd w:val="clear" w:color="auto" w:fill="FFFF00"/>
-        </w:rPr>
-        <w:t>t</w:t>
-      </w:r>
-      <w:r>
-        <w:rPr>
-          <w:sz w:val="24"/>
-          <w:shd w:val="clear" w:color="auto" w:fill="FFFF00"/>
-        </w:rPr>
-        <w:t>(S)</w:t>
-      </w:r>
-    </w:p>
-    <w:p>
-      <w:pPr>
-        <w:pStyle w:val="ListParagraph"/>
-        <w:numPr>
-          <w:ilvl w:val="2"/>
-          <w:numId w:val="1"/>
-        </w:numPr>
-        <w:rPr>
-          <w:sz w:val="24"/>
-        </w:rPr>
-      </w:pPr>
-      <w:r>
-        <w:rPr>
-          <w:sz w:val="24"/>
-        </w:rPr>
-        <w:t>sendMonthlyBillDetailed() // this will contain all orders, ect</w:t>
-      </w:r>
-    </w:p>
-    <w:p>
-      <w:pPr>
-        <w:pStyle w:val="ListParagraph"/>
-        <w:numPr>
-          <w:ilvl w:val="2"/>
-          <w:numId w:val="1"/>
-        </w:numPr>
-        <w:rPr>
-          <w:sz w:val="24"/>
-          <w:shd w:val="clear" w:color="auto" w:fill="FFFF00"/>
-        </w:rPr>
-      </w:pPr>
-      <w:r>
-        <w:rPr>
-          <w:sz w:val="24"/>
-        </w:rPr>
-        <w:t>sendMonthlyBillSummary() // this will just have the totals</w:t>
-      </w:r>
-    </w:p>
-    <w:p>
-      <w:pPr>
-        <w:pStyle w:val="ListParagraph"/>
-        <w:numPr>
-          <w:ilvl w:val="2"/>
-          <w:numId w:val="1"/>
-        </w:numPr>
-        <w:rPr>
-          <w:sz w:val="24"/>
-        </w:rPr>
-      </w:pPr>
-      <w:r>
-        <w:rPr>
-          <w:sz w:val="24"/>
-        </w:rPr>
-        <w:t>gen</w:t>
-      </w:r>
-      <w:r>
-        <w:rPr>
-          <w:sz w:val="24"/>
-        </w:rPr>
-        <w:t>erateHistoryOfOrders()</w:t>
-      </w:r>
-      <w:r>
-        <w:rPr>
-          <w:sz w:val="24"/>
-        </w:rPr>
-        <w:t>//all orders for the cafeteria</w:t>
-      </w:r>
-    </w:p>
-    <w:p>
-      <w:pPr>
-        <w:pStyle w:val="ListParagraph"/>
-        <w:numPr>
-          <w:ilvl w:val="2"/>
-          <w:numId w:val="1"/>
-        </w:numPr>
-        <w:rPr>
-          <w:sz w:val="24"/>
-        </w:rPr>
-      </w:pPr>
-      <w:r>
-        <w:rPr>
-          <w:sz w:val="24"/>
-        </w:rPr>
-        <w:t>predictStocks()</w:t>
-      </w:r>
+        </w:rPr>
+        <w:t>tems</w:t>
+      </w:r>
+      <w:proofErr w:type="spellEnd"/>
+      <w:r>
+        <w:rPr>
+          <w:sz w:val="24"/>
+        </w:rPr>
+        <w:t>(</w:t>
+      </w:r>
+      <w:proofErr w:type="gramEnd"/>
+      <w:r>
+        <w:rPr>
+          <w:sz w:val="24"/>
+        </w:rPr>
+        <w:t xml:space="preserve">) // </w:t>
+      </w:r>
+      <w:proofErr w:type="spellStart"/>
+      <w:r>
+        <w:rPr>
+          <w:sz w:val="24"/>
+        </w:rPr>
+        <w:t>superUser</w:t>
+      </w:r>
+      <w:proofErr w:type="spellEnd"/>
+      <w:r>
+        <w:rPr>
+          <w:sz w:val="24"/>
+        </w:rPr>
+        <w:t xml:space="preserve"> or cafeteria staff?</w:t>
+      </w:r>
+    </w:p>
+    <w:p>
+      <w:pPr>
+        <w:pStyle w:val="ListParagraph"/>
+        <w:numPr>
+          <w:ilvl w:val="2"/>
+          <w:numId w:val="1"/>
+        </w:numPr>
+        <w:rPr>
+          <w:sz w:val="24"/>
+        </w:rPr>
+      </w:pPr>
+      <w:proofErr w:type="spellStart"/>
+      <w:proofErr w:type="gramStart"/>
+      <w:r>
+        <w:rPr>
+          <w:sz w:val="24"/>
+        </w:rPr>
+        <w:t>editMenu</w:t>
+      </w:r>
+      <w:r>
+        <w:rPr>
+          <w:sz w:val="24"/>
+        </w:rPr>
+        <w:t>Items</w:t>
+      </w:r>
+      <w:proofErr w:type="spellEnd"/>
+      <w:r>
+        <w:rPr>
+          <w:sz w:val="24"/>
+        </w:rPr>
+        <w:t>(</w:t>
+      </w:r>
+      <w:proofErr w:type="gramEnd"/>
+      <w:r>
+        <w:rPr>
+          <w:sz w:val="24"/>
+        </w:rPr>
+        <w:t>)//</w:t>
+      </w:r>
+      <w:proofErr w:type="spellStart"/>
+      <w:r>
+        <w:rPr>
+          <w:sz w:val="24"/>
+        </w:rPr>
+        <w:t>superUser</w:t>
+      </w:r>
+      <w:proofErr w:type="spellEnd"/>
+      <w:r>
+        <w:rPr>
+          <w:sz w:val="24"/>
+        </w:rPr>
+        <w:t xml:space="preserve"> or cafeteria staff?</w:t>
+      </w:r>
+    </w:p>
+    <w:p>
+      <w:pPr>
+        <w:pStyle w:val="ListParagraph"/>
+        <w:numPr>
+          <w:ilvl w:val="2"/>
+          <w:numId w:val="1"/>
+        </w:numPr>
+        <w:rPr>
+          <w:sz w:val="24"/>
+        </w:rPr>
+      </w:pPr>
+      <w:proofErr w:type="spellStart"/>
+      <w:r>
+        <w:rPr>
+          <w:sz w:val="24"/>
+        </w:rPr>
+        <w:t>viewOrders</w:t>
+      </w:r>
+      <w:proofErr w:type="spellEnd"/>
+      <w:r>
+        <w:rPr>
+          <w:sz w:val="24"/>
+        </w:rPr>
+        <w:t>() // view what orders needs to be made</w:t>
+      </w:r>
+    </w:p>
+    <w:p>
+      <w:pPr>
+        <w:pStyle w:val="ListParagraph"/>
+        <w:numPr>
+          <w:ilvl w:val="2"/>
+          <w:numId w:val="1"/>
+        </w:numPr>
+        <w:rPr>
+          <w:sz w:val="24"/>
+        </w:rPr>
+      </w:pPr>
+      <w:proofErr w:type="spellStart"/>
+      <w:r>
+        <w:rPr>
+          <w:sz w:val="24"/>
+        </w:rPr>
+        <w:t>markFinishedOrders</w:t>
+      </w:r>
+      <w:proofErr w:type="spellEnd"/>
+      <w:r>
+        <w:rPr>
+          <w:sz w:val="24"/>
+        </w:rPr>
+        <w:t>() // tick off finished orders</w:t>
+      </w:r>
+    </w:p>
+    <w:p>
+      <w:pPr>
+        <w:pStyle w:val="ListParagraph"/>
+        <w:numPr>
+          <w:ilvl w:val="2"/>
+          <w:numId w:val="1"/>
+        </w:numPr>
+        <w:rPr>
+          <w:sz w:val="24"/>
+        </w:rPr>
+      </w:pPr>
+      <w:proofErr w:type="spellStart"/>
+      <w:r>
+        <w:rPr>
+          <w:sz w:val="24"/>
+        </w:rPr>
+        <w:lastRenderedPageBreak/>
+        <w:t>notifyOrderReady</w:t>
+      </w:r>
+      <w:proofErr w:type="spellEnd"/>
+      <w:r>
+        <w:rPr>
+          <w:sz w:val="24"/>
+        </w:rPr>
+        <w:t>()</w:t>
+      </w:r>
+      <w:r>
+        <w:rPr>
+          <w:sz w:val="24"/>
+        </w:rPr>
+        <w:t>//include from notify</w:t>
+      </w:r>
+      <w:r>
+        <w:rPr>
+          <w:sz w:val="24"/>
+        </w:rPr>
+        <w:t>,</w:t>
+      </w:r>
+      <w:r>
+        <w:rPr>
+          <w:sz w:val="24"/>
+        </w:rPr>
+        <w:t xml:space="preserve"> </w:t>
+      </w:r>
+      <w:r>
+        <w:rPr>
+          <w:sz w:val="24"/>
+        </w:rPr>
+        <w:t>e-mail/</w:t>
+      </w:r>
+      <w:proofErr w:type="spellStart"/>
+      <w:r>
+        <w:rPr>
+          <w:sz w:val="24"/>
+        </w:rPr>
+        <w:t>smsClient</w:t>
+      </w:r>
+      <w:proofErr w:type="spellEnd"/>
+      <w:r>
+        <w:rPr>
+          <w:sz w:val="24"/>
+        </w:rPr>
+        <w:t>() // when order is done client gets notified</w:t>
+      </w:r>
+    </w:p>
+    <w:p>
+      <w:pPr>
+        <w:pStyle w:val="ListParagraph"/>
+        <w:ind w:left="2880"/>
+        <w:rPr>
+          <w:sz w:val="24"/>
+        </w:rPr>
+      </w:pPr>
     </w:p>
     <w:p>
       <w:pPr>
@@ -850,240 +1421,84 @@
         <w:rPr>
           <w:sz w:val="24"/>
         </w:rPr>
-        <w:t>ManagInventory</w:t>
-      </w:r>
-    </w:p>
-    <w:p>
-      <w:pPr>
-        <w:pStyle w:val="ListParagraph"/>
-        <w:numPr>
-          <w:ilvl w:val="2"/>
-          <w:numId w:val="1"/>
-        </w:numPr>
-        <w:rPr>
-          <w:sz w:val="24"/>
-        </w:rPr>
-      </w:pPr>
-      <w:r>
-        <w:rPr>
-          <w:sz w:val="24"/>
-        </w:rPr>
-        <w:t>addDailySpecials()</w:t>
-      </w:r>
-    </w:p>
-    <w:p>
-      <w:pPr>
-        <w:pStyle w:val="ListParagraph"/>
-        <w:numPr>
-          <w:ilvl w:val="2"/>
-          <w:numId w:val="1"/>
-        </w:numPr>
-        <w:rPr>
-          <w:sz w:val="24"/>
-        </w:rPr>
-      </w:pPr>
-      <w:r>
-        <w:rPr>
-          <w:sz w:val="24"/>
-        </w:rPr>
-        <w:t>decrementItemsPurchased()</w:t>
-      </w:r>
-    </w:p>
-    <w:p>
-      <w:pPr>
-        <w:pStyle w:val="ListParagraph"/>
-        <w:numPr>
-          <w:ilvl w:val="2"/>
-          <w:numId w:val="1"/>
-        </w:numPr>
-        <w:rPr>
-          <w:sz w:val="24"/>
-        </w:rPr>
-      </w:pPr>
-      <w:r>
-        <w:rPr>
-          <w:sz w:val="24"/>
-        </w:rPr>
-        <w:t>incrementStockAdded()</w:t>
-      </w:r>
-    </w:p>
-    <w:p>
-      <w:pPr>
-        <w:pStyle w:val="ListParagraph"/>
-        <w:numPr>
-          <w:ilvl w:val="2"/>
-          <w:numId w:val="1"/>
-        </w:numPr>
-        <w:rPr>
-          <w:sz w:val="24"/>
-        </w:rPr>
-      </w:pPr>
-      <w:r>
-        <w:rPr>
-          <w:sz w:val="24"/>
-        </w:rPr>
-        <w:t>addMenueItems() // superUser or cafeteria staff?</w:t>
-      </w:r>
-    </w:p>
-    <w:p>
-      <w:pPr>
-        <w:pStyle w:val="ListParagraph"/>
-        <w:numPr>
-          <w:ilvl w:val="2"/>
-          <w:numId w:val="1"/>
-        </w:numPr>
-        <w:rPr>
-          <w:sz w:val="24"/>
-        </w:rPr>
-      </w:pPr>
-      <w:r>
-        <w:rPr>
-          <w:sz w:val="24"/>
-        </w:rPr>
-        <w:t>editMenueItems()//superUser or cafeteria staff?</w:t>
-      </w:r>
-    </w:p>
-    <w:p>
-      <w:pPr>
-        <w:pStyle w:val="ListParagraph"/>
-        <w:numPr>
-          <w:ilvl w:val="2"/>
-          <w:numId w:val="1"/>
-        </w:numPr>
-        <w:rPr>
-          <w:sz w:val="24"/>
-        </w:rPr>
-      </w:pPr>
-      <w:r>
-        <w:rPr>
-          <w:sz w:val="24"/>
-        </w:rPr>
-        <w:lastRenderedPageBreak/>
-        <w:t>viewOrders() // view what orders needs to be made</w:t>
-      </w:r>
-    </w:p>
-    <w:p>
-      <w:pPr>
-        <w:pStyle w:val="ListParagraph"/>
-        <w:numPr>
-          <w:ilvl w:val="2"/>
-          <w:numId w:val="1"/>
-        </w:numPr>
-        <w:rPr>
-          <w:sz w:val="24"/>
-        </w:rPr>
-      </w:pPr>
-      <w:r>
-        <w:rPr>
-          <w:sz w:val="24"/>
-        </w:rPr>
-        <w:t>markFinishedOrders() // tick off finished orders</w:t>
-      </w:r>
-    </w:p>
-    <w:p>
-      <w:pPr>
-        <w:pStyle w:val="ListParagraph"/>
-        <w:numPr>
-          <w:ilvl w:val="2"/>
-          <w:numId w:val="1"/>
-        </w:numPr>
-        <w:rPr>
-          <w:sz w:val="24"/>
-        </w:rPr>
-      </w:pPr>
-      <w:r>
-        <w:rPr>
-          <w:sz w:val="24"/>
-        </w:rPr>
-        <w:t>notifyOrderReady()</w:t>
-      </w:r>
-      <w:r>
-        <w:rPr>
-          <w:sz w:val="24"/>
-        </w:rPr>
-        <w:t>//include from notify</w:t>
-      </w:r>
-      <w:r>
-        <w:rPr>
-          <w:sz w:val="24"/>
-        </w:rPr>
-        <w:t>,</w:t>
-      </w:r>
-      <w:r>
-        <w:rPr>
-          <w:sz w:val="24"/>
-        </w:rPr>
-        <w:t xml:space="preserve"> </w:t>
-      </w:r>
-      <w:r>
-        <w:rPr>
-          <w:sz w:val="24"/>
-        </w:rPr>
-        <w:t>e-mail/smsClient() // when order is done client gets notified</w:t>
-      </w:r>
-    </w:p>
-    <w:p>
-      <w:pPr>
-        <w:pStyle w:val="ListParagraph"/>
-        <w:ind w:left="2880"/>
-        <w:rPr>
-          <w:sz w:val="24"/>
-        </w:rPr>
-      </w:pPr>
-    </w:p>
-    <w:p>
-      <w:pPr>
-        <w:pStyle w:val="ListParagraph"/>
-        <w:numPr>
-          <w:ilvl w:val="1"/>
-          <w:numId w:val="1"/>
-        </w:numPr>
-        <w:rPr>
-          <w:sz w:val="24"/>
-        </w:rPr>
-      </w:pPr>
-      <w:r>
-        <w:rPr>
-          <w:sz w:val="24"/>
-        </w:rPr>
-        <w:t>Resolve Admin/Super User ?</w:t>
-      </w:r>
-    </w:p>
-    <w:p>
-      <w:pPr>
-        <w:pStyle w:val="ListParagraph"/>
-        <w:numPr>
-          <w:ilvl w:val="2"/>
-          <w:numId w:val="1"/>
-        </w:numPr>
-        <w:rPr>
-          <w:sz w:val="24"/>
-        </w:rPr>
-      </w:pPr>
-      <w:r>
-        <w:rPr>
-          <w:sz w:val="24"/>
-        </w:rPr>
-        <w:t>changeLogo() // superUser</w:t>
-      </w:r>
-    </w:p>
-    <w:p>
-      <w:pPr>
-        <w:pStyle w:val="ListParagraph"/>
-        <w:numPr>
-          <w:ilvl w:val="2"/>
-          <w:numId w:val="1"/>
-        </w:numPr>
-        <w:rPr>
-          <w:sz w:val="24"/>
-        </w:rPr>
-      </w:pPr>
-      <w:r>
-        <w:rPr>
-          <w:sz w:val="24"/>
-        </w:rPr>
-        <w:t>changeName() //superUser</w:t>
-      </w:r>
+        <w:t xml:space="preserve">Resolve Admin/Super </w:t>
+      </w:r>
+      <w:proofErr w:type="gramStart"/>
+      <w:r>
+        <w:rPr>
+          <w:sz w:val="24"/>
+        </w:rPr>
+        <w:t>User ?</w:t>
+      </w:r>
+      <w:proofErr w:type="gramEnd"/>
+    </w:p>
+    <w:p>
+      <w:pPr>
+        <w:pStyle w:val="ListParagraph"/>
+        <w:numPr>
+          <w:ilvl w:val="2"/>
+          <w:numId w:val="1"/>
+        </w:numPr>
+        <w:rPr>
+          <w:sz w:val="24"/>
+        </w:rPr>
+      </w:pPr>
+      <w:proofErr w:type="spellStart"/>
+      <w:r>
+        <w:rPr>
+          <w:sz w:val="24"/>
+        </w:rPr>
+        <w:t>changeLogo</w:t>
+      </w:r>
+      <w:proofErr w:type="spellEnd"/>
+      <w:r>
+        <w:rPr>
+          <w:sz w:val="24"/>
+        </w:rPr>
+        <w:t xml:space="preserve">() // </w:t>
+      </w:r>
+      <w:proofErr w:type="spellStart"/>
+      <w:r>
+        <w:rPr>
+          <w:sz w:val="24"/>
+        </w:rPr>
+        <w:t>superUser</w:t>
+      </w:r>
+      <w:proofErr w:type="spellEnd"/>
+    </w:p>
+    <w:p>
+      <w:pPr>
+        <w:pStyle w:val="ListParagraph"/>
+        <w:numPr>
+          <w:ilvl w:val="2"/>
+          <w:numId w:val="1"/>
+        </w:numPr>
+        <w:rPr>
+          <w:sz w:val="24"/>
+        </w:rPr>
+      </w:pPr>
+      <w:proofErr w:type="spellStart"/>
+      <w:r>
+        <w:rPr>
+          <w:sz w:val="24"/>
+        </w:rPr>
+        <w:t>changeName</w:t>
+      </w:r>
+      <w:proofErr w:type="spellEnd"/>
+      <w:r>
+        <w:rPr>
+          <w:sz w:val="24"/>
+        </w:rPr>
+        <w:t>() //</w:t>
+      </w:r>
+      <w:proofErr w:type="spellStart"/>
+      <w:r>
+        <w:rPr>
+          <w:sz w:val="24"/>
+        </w:rPr>
+        <w:t>superUser</w:t>
+      </w:r>
+      <w:proofErr w:type="spellEnd"/>
     </w:p>
     <w:p/>
     <w:sectPr>

</xml_diff>